<commit_message>
clear data to nominal
</commit_message>
<xml_diff>
--- a/Data Analytics.docx
+++ b/Data Analytics.docx
@@ -1,6 +1,6 @@
 
 <file path=word/document.xml><?xml version="1.0" encoding="utf-8"?>
-<w:document xmlns:wpc="http://schemas.microsoft.com/office/word/2010/wordprocessingCanvas" xmlns:cx="http://schemas.microsoft.com/office/drawing/2014/chartex" xmlns:mc="http://schemas.openxmlformats.org/markup-compatibility/2006" xmlns:o="urn:schemas-microsoft-com:office:office" xmlns:r="http://schemas.openxmlformats.org/officeDocument/2006/relationships" xmlns:m="http://schemas.openxmlformats.org/officeDocument/2006/math" xmlns:v="urn:schemas-microsoft-com:vml" xmlns:wp14="http://schemas.microsoft.com/office/word/2010/wordprocessingDrawing" xmlns:wp="http://schemas.openxmlformats.org/drawingml/2006/wordprocessingDrawing" xmlns:w10="urn:schemas-microsoft-com:office:word" xmlns:w="http://schemas.openxmlformats.org/wordprocessingml/2006/main" xmlns:w14="http://schemas.microsoft.com/office/word/2010/wordml" xmlns:w15="http://schemas.microsoft.com/office/word/2012/wordml" xmlns:w16se="http://schemas.microsoft.com/office/word/2015/wordml/symex" xmlns:wpg="http://schemas.microsoft.com/office/word/2010/wordprocessingGroup" xmlns:wpi="http://schemas.microsoft.com/office/word/2010/wordprocessingInk" xmlns:wne="http://schemas.microsoft.com/office/word/2006/wordml" xmlns:wps="http://schemas.microsoft.com/office/word/2010/wordprocessingShape" mc:Ignorable="w14 w15 w16se wp14">
+<w:document xmlns:wpc="http://schemas.microsoft.com/office/word/2010/wordprocessingCanvas" xmlns:cx="http://schemas.microsoft.com/office/drawing/2014/chartex" xmlns:cx1="http://schemas.microsoft.com/office/drawing/2015/9/8/chartex" xmlns:cx2="http://schemas.microsoft.com/office/drawing/2015/10/21/chartex" xmlns:cx3="http://schemas.microsoft.com/office/drawing/2016/5/9/chartex" xmlns:cx4="http://schemas.microsoft.com/office/drawing/2016/5/10/chartex" xmlns:cx5="http://schemas.microsoft.com/office/drawing/2016/5/11/chartex" xmlns:cx6="http://schemas.microsoft.com/office/drawing/2016/5/12/chartex" xmlns:cx7="http://schemas.microsoft.com/office/drawing/2016/5/13/chartex" xmlns:cx8="http://schemas.microsoft.com/office/drawing/2016/5/14/chartex" xmlns:mc="http://schemas.openxmlformats.org/markup-compatibility/2006" xmlns:aink="http://schemas.microsoft.com/office/drawing/2016/ink" xmlns:am3d="http://schemas.microsoft.com/office/drawing/2017/model3d" xmlns:o="urn:schemas-microsoft-com:office:office" xmlns:r="http://schemas.openxmlformats.org/officeDocument/2006/relationships" xmlns:m="http://schemas.openxmlformats.org/officeDocument/2006/math" xmlns:v="urn:schemas-microsoft-com:vml" xmlns:wp14="http://schemas.microsoft.com/office/word/2010/wordprocessingDrawing" xmlns:wp="http://schemas.openxmlformats.org/drawingml/2006/wordprocessingDrawing" xmlns:w10="urn:schemas-microsoft-com:office:word" xmlns:w="http://schemas.openxmlformats.org/wordprocessingml/2006/main" xmlns:w14="http://schemas.microsoft.com/office/word/2010/wordml" xmlns:w15="http://schemas.microsoft.com/office/word/2012/wordml" xmlns:w16cid="http://schemas.microsoft.com/office/word/2016/wordml/cid" xmlns:w16se="http://schemas.microsoft.com/office/word/2015/wordml/symex" xmlns:wpg="http://schemas.microsoft.com/office/word/2010/wordprocessingGroup" xmlns:wpi="http://schemas.microsoft.com/office/word/2010/wordprocessingInk" xmlns:wne="http://schemas.microsoft.com/office/word/2006/wordml" xmlns:wps="http://schemas.microsoft.com/office/word/2010/wordprocessingShape" mc:Ignorable="w14 w15 w16se w16cid wp14">
   <w:body>
     <w:p>
       <w:pPr>
@@ -43,13 +43,8 @@
         <w:t xml:space="preserve"> AND </w:t>
       </w:r>
       <w:r>
-        <w:t>purpose = radio/</w:t>
-      </w:r>
-      <w:proofErr w:type="spellStart"/>
-      <w:r>
-        <w:t>tv</w:t>
-      </w:r>
-      <w:proofErr w:type="spellEnd"/>
+        <w:t>purpose = radio/tv</w:t>
+      </w:r>
       <w:r>
         <w:t xml:space="preserve"> AND employment = &gt;=7 THE </w:t>
       </w:r>
@@ -150,12 +145,7 @@
     </w:p>
     <w:p>
       <w:r>
-        <w:t>Describe how</w:t>
-      </w:r>
-      <w:bookmarkStart w:id="0" w:name="_GoBack"/>
-      <w:bookmarkEnd w:id="0"/>
-      <w:r>
-        <w:t xml:space="preserve"> the cleaned data is converted to data sets, which can be analysed by</w:t>
+        <w:t>Describe how the cleaned data is converted to data sets, which can be analysed by</w:t>
       </w:r>
     </w:p>
     <w:p>
@@ -344,13 +334,8 @@
     </w:p>
     <w:p>
       <w:r>
-        <w:t xml:space="preserve">How many cases fall into </w:t>
-      </w:r>
-      <w:proofErr w:type="gramStart"/>
-      <w:r>
-        <w:t>that</w:t>
-      </w:r>
-      <w:proofErr w:type="gramEnd"/>
+        <w:t>How many cases fall into that</w:t>
+      </w:r>
     </w:p>
     <w:p>
       <w:r>
@@ -364,7 +349,7 @@
           <w:lang w:eastAsia="en-GB"/>
         </w:rPr>
         <w:drawing>
-          <wp:inline distT="0" distB="0" distL="0" distR="0" wp14:anchorId="75461029" wp14:editId="1BE6ED75">
+          <wp:inline distT="0" distB="0" distL="0" distR="0" wp14:anchorId="25B248A9" wp14:editId="439A35B0">
             <wp:extent cx="5731510" cy="4344670"/>
             <wp:effectExtent l="0" t="0" r="2540" b="0"/>
             <wp:docPr id="1" name="Picture 1"/>
@@ -400,6 +385,3368 @@
         </w:drawing>
       </w:r>
     </w:p>
+    <w:tbl>
+      <w:tblPr>
+        <w:tblStyle w:val="TableGrid"/>
+        <w:tblW w:w="9016" w:type="dxa"/>
+        <w:tblInd w:w="6" w:type="dxa"/>
+        <w:tblCellMar>
+          <w:top w:w="47" w:type="dxa"/>
+          <w:left w:w="107" w:type="dxa"/>
+          <w:right w:w="64" w:type="dxa"/>
+        </w:tblCellMar>
+        <w:tblLook w:val="04A0" w:firstRow="1" w:lastRow="0" w:firstColumn="1" w:lastColumn="0" w:noHBand="0" w:noVBand="1"/>
+      </w:tblPr>
+      <w:tblGrid>
+        <w:gridCol w:w="1981"/>
+        <w:gridCol w:w="2660"/>
+        <w:gridCol w:w="2204"/>
+        <w:gridCol w:w="2171"/>
+      </w:tblGrid>
+      <w:tr>
+        <w:trPr>
+          <w:trHeight w:val="280"/>
+        </w:trPr>
+        <w:tc>
+          <w:tcPr>
+            <w:tcW w:w="1981" w:type="dxa"/>
+            <w:tcBorders>
+              <w:top w:val="single" w:sz="4" w:space="0" w:color="000000"/>
+              <w:left w:val="single" w:sz="4" w:space="0" w:color="000000"/>
+              <w:bottom w:val="single" w:sz="4" w:space="0" w:color="000000"/>
+              <w:right w:val="single" w:sz="4" w:space="0" w:color="000000"/>
+            </w:tcBorders>
+            <w:hideMark/>
+          </w:tcPr>
+          <w:p>
+            <w:pPr>
+              <w:spacing w:line="256" w:lineRule="auto"/>
+            </w:pPr>
+            <w:r>
+              <w:rPr>
+                <w:b/>
+              </w:rPr>
+              <w:t xml:space="preserve">Column </w:t>
+            </w:r>
+          </w:p>
+        </w:tc>
+        <w:tc>
+          <w:tcPr>
+            <w:tcW w:w="2660" w:type="dxa"/>
+            <w:tcBorders>
+              <w:top w:val="single" w:sz="4" w:space="0" w:color="000000"/>
+              <w:left w:val="single" w:sz="4" w:space="0" w:color="000000"/>
+              <w:bottom w:val="single" w:sz="4" w:space="0" w:color="000000"/>
+              <w:right w:val="single" w:sz="4" w:space="0" w:color="000000"/>
+            </w:tcBorders>
+            <w:hideMark/>
+          </w:tcPr>
+          <w:p>
+            <w:pPr>
+              <w:tabs>
+                <w:tab w:val="center" w:pos="1255"/>
+              </w:tabs>
+              <w:spacing w:line="256" w:lineRule="auto"/>
+            </w:pPr>
+            <w:r>
+              <w:rPr>
+                <w:b/>
+              </w:rPr>
+              <w:t xml:space="preserve">Original </w:t>
+            </w:r>
+            <w:proofErr w:type="gramStart"/>
+            <w:r>
+              <w:rPr>
+                <w:b/>
+              </w:rPr>
+              <w:t xml:space="preserve">Data </w:t>
+            </w:r>
+            <w:r>
+              <w:rPr>
+                <w:sz w:val="34"/>
+                <w:vertAlign w:val="subscript"/>
+              </w:rPr>
+              <w:t xml:space="preserve"> </w:t>
+            </w:r>
+            <w:r>
+              <w:rPr>
+                <w:sz w:val="34"/>
+                <w:vertAlign w:val="subscript"/>
+              </w:rPr>
+              <w:tab/>
+            </w:r>
+            <w:proofErr w:type="gramEnd"/>
+            <w:r>
+              <w:rPr>
+                <w:b/>
+              </w:rPr>
+              <w:t xml:space="preserve"> </w:t>
+            </w:r>
+          </w:p>
+        </w:tc>
+        <w:tc>
+          <w:tcPr>
+            <w:tcW w:w="2204" w:type="dxa"/>
+            <w:tcBorders>
+              <w:top w:val="single" w:sz="4" w:space="0" w:color="000000"/>
+              <w:left w:val="single" w:sz="4" w:space="0" w:color="000000"/>
+              <w:bottom w:val="single" w:sz="4" w:space="0" w:color="000000"/>
+              <w:right w:val="single" w:sz="4" w:space="0" w:color="000000"/>
+            </w:tcBorders>
+            <w:hideMark/>
+          </w:tcPr>
+          <w:p>
+            <w:pPr>
+              <w:spacing w:line="256" w:lineRule="auto"/>
+              <w:ind w:left="1"/>
+            </w:pPr>
+            <w:r>
+              <w:rPr>
+                <w:b/>
+              </w:rPr>
+              <w:t xml:space="preserve">Changed Data  </w:t>
+            </w:r>
+          </w:p>
+        </w:tc>
+        <w:tc>
+          <w:tcPr>
+            <w:tcW w:w="2171" w:type="dxa"/>
+            <w:tcBorders>
+              <w:top w:val="single" w:sz="4" w:space="0" w:color="000000"/>
+              <w:left w:val="single" w:sz="4" w:space="0" w:color="000000"/>
+              <w:bottom w:val="single" w:sz="4" w:space="0" w:color="000000"/>
+              <w:right w:val="single" w:sz="4" w:space="0" w:color="000000"/>
+            </w:tcBorders>
+            <w:hideMark/>
+          </w:tcPr>
+          <w:p>
+            <w:pPr>
+              <w:spacing w:line="256" w:lineRule="auto"/>
+              <w:ind w:left="1"/>
+            </w:pPr>
+            <w:r>
+              <w:rPr>
+                <w:b/>
+              </w:rPr>
+              <w:t xml:space="preserve">Reason </w:t>
+            </w:r>
+          </w:p>
+        </w:tc>
+      </w:tr>
+      <w:tr>
+        <w:trPr>
+          <w:trHeight w:val="276"/>
+        </w:trPr>
+        <w:tc>
+          <w:tcPr>
+            <w:tcW w:w="1981" w:type="dxa"/>
+            <w:tcBorders>
+              <w:top w:val="single" w:sz="4" w:space="0" w:color="000000"/>
+              <w:left w:val="single" w:sz="4" w:space="0" w:color="000000"/>
+              <w:bottom w:val="single" w:sz="4" w:space="0" w:color="000000"/>
+              <w:right w:val="single" w:sz="4" w:space="0" w:color="000000"/>
+            </w:tcBorders>
+            <w:shd w:val="clear" w:color="auto" w:fill="AEAAAA"/>
+            <w:hideMark/>
+          </w:tcPr>
+          <w:p>
+            <w:pPr>
+              <w:spacing w:line="256" w:lineRule="auto"/>
+            </w:pPr>
+            <w:r>
+              <w:t xml:space="preserve">purpose </w:t>
+            </w:r>
+          </w:p>
+        </w:tc>
+        <w:tc>
+          <w:tcPr>
+            <w:tcW w:w="2660" w:type="dxa"/>
+            <w:tcBorders>
+              <w:top w:val="single" w:sz="4" w:space="0" w:color="000000"/>
+              <w:left w:val="single" w:sz="4" w:space="0" w:color="000000"/>
+              <w:bottom w:val="single" w:sz="4" w:space="0" w:color="000000"/>
+              <w:right w:val="single" w:sz="4" w:space="0" w:color="000000"/>
+            </w:tcBorders>
+            <w:shd w:val="clear" w:color="auto" w:fill="AEAAAA"/>
+          </w:tcPr>
+          <w:p>
+            <w:pPr>
+              <w:spacing w:after="160" w:line="256" w:lineRule="auto"/>
+            </w:pPr>
+          </w:p>
+        </w:tc>
+        <w:tc>
+          <w:tcPr>
+            <w:tcW w:w="2204" w:type="dxa"/>
+            <w:tcBorders>
+              <w:top w:val="single" w:sz="4" w:space="0" w:color="000000"/>
+              <w:left w:val="single" w:sz="4" w:space="0" w:color="000000"/>
+              <w:bottom w:val="single" w:sz="4" w:space="0" w:color="000000"/>
+              <w:right w:val="single" w:sz="4" w:space="0" w:color="000000"/>
+            </w:tcBorders>
+            <w:shd w:val="clear" w:color="auto" w:fill="AEAAAA"/>
+            <w:hideMark/>
+          </w:tcPr>
+          <w:p>
+            <w:pPr>
+              <w:spacing w:line="256" w:lineRule="auto"/>
+              <w:ind w:left="1"/>
+            </w:pPr>
+            <w:r>
+              <w:t xml:space="preserve"> </w:t>
+            </w:r>
+          </w:p>
+        </w:tc>
+        <w:tc>
+          <w:tcPr>
+            <w:tcW w:w="2171" w:type="dxa"/>
+            <w:tcBorders>
+              <w:top w:val="single" w:sz="4" w:space="0" w:color="000000"/>
+              <w:left w:val="single" w:sz="4" w:space="0" w:color="000000"/>
+              <w:bottom w:val="single" w:sz="4" w:space="0" w:color="000000"/>
+              <w:right w:val="single" w:sz="4" w:space="0" w:color="000000"/>
+            </w:tcBorders>
+            <w:shd w:val="clear" w:color="auto" w:fill="AEAAAA"/>
+            <w:hideMark/>
+          </w:tcPr>
+          <w:p>
+            <w:pPr>
+              <w:spacing w:line="256" w:lineRule="auto"/>
+              <w:ind w:left="1"/>
+            </w:pPr>
+            <w:r>
+              <w:t xml:space="preserve"> </w:t>
+            </w:r>
+          </w:p>
+        </w:tc>
+      </w:tr>
+      <w:tr>
+        <w:trPr>
+          <w:trHeight w:val="280"/>
+        </w:trPr>
+        <w:tc>
+          <w:tcPr>
+            <w:tcW w:w="1981" w:type="dxa"/>
+            <w:tcBorders>
+              <w:top w:val="single" w:sz="4" w:space="0" w:color="000000"/>
+              <w:left w:val="single" w:sz="4" w:space="0" w:color="000000"/>
+              <w:bottom w:val="single" w:sz="4" w:space="0" w:color="000000"/>
+              <w:right w:val="single" w:sz="4" w:space="0" w:color="000000"/>
+            </w:tcBorders>
+            <w:hideMark/>
+          </w:tcPr>
+          <w:p>
+            <w:pPr>
+              <w:spacing w:line="256" w:lineRule="auto"/>
+            </w:pPr>
+            <w:r>
+              <w:t xml:space="preserve"> </w:t>
+            </w:r>
+          </w:p>
+        </w:tc>
+        <w:tc>
+          <w:tcPr>
+            <w:tcW w:w="2660" w:type="dxa"/>
+            <w:tcBorders>
+              <w:top w:val="single" w:sz="4" w:space="0" w:color="000000"/>
+              <w:left w:val="single" w:sz="4" w:space="0" w:color="000000"/>
+              <w:bottom w:val="single" w:sz="4" w:space="0" w:color="000000"/>
+              <w:right w:val="single" w:sz="4" w:space="0" w:color="000000"/>
+            </w:tcBorders>
+            <w:hideMark/>
+          </w:tcPr>
+          <w:p>
+            <w:pPr>
+              <w:spacing w:line="256" w:lineRule="auto"/>
+              <w:ind w:left="1"/>
+            </w:pPr>
+            <w:proofErr w:type="spellStart"/>
+            <w:r>
+              <w:t>ather</w:t>
+            </w:r>
+            <w:proofErr w:type="spellEnd"/>
+            <w:r>
+              <w:t xml:space="preserve"> </w:t>
+            </w:r>
+          </w:p>
+        </w:tc>
+        <w:tc>
+          <w:tcPr>
+            <w:tcW w:w="2204" w:type="dxa"/>
+            <w:tcBorders>
+              <w:top w:val="single" w:sz="4" w:space="0" w:color="000000"/>
+              <w:left w:val="single" w:sz="4" w:space="0" w:color="000000"/>
+              <w:bottom w:val="single" w:sz="4" w:space="0" w:color="000000"/>
+              <w:right w:val="single" w:sz="4" w:space="0" w:color="000000"/>
+            </w:tcBorders>
+            <w:hideMark/>
+          </w:tcPr>
+          <w:p>
+            <w:pPr>
+              <w:spacing w:line="256" w:lineRule="auto"/>
+              <w:ind w:left="1"/>
+            </w:pPr>
+            <w:r>
+              <w:t xml:space="preserve">other  </w:t>
+            </w:r>
+          </w:p>
+        </w:tc>
+        <w:tc>
+          <w:tcPr>
+            <w:tcW w:w="2171" w:type="dxa"/>
+            <w:tcBorders>
+              <w:top w:val="single" w:sz="4" w:space="0" w:color="000000"/>
+              <w:left w:val="single" w:sz="4" w:space="0" w:color="000000"/>
+              <w:bottom w:val="single" w:sz="4" w:space="0" w:color="000000"/>
+              <w:right w:val="single" w:sz="4" w:space="0" w:color="000000"/>
+            </w:tcBorders>
+            <w:hideMark/>
+          </w:tcPr>
+          <w:p>
+            <w:pPr>
+              <w:spacing w:line="256" w:lineRule="auto"/>
+              <w:ind w:left="1"/>
+            </w:pPr>
+            <w:r>
+              <w:t xml:space="preserve">Spelling mistake </w:t>
+            </w:r>
+          </w:p>
+        </w:tc>
+      </w:tr>
+      <w:tr>
+        <w:trPr>
+          <w:trHeight w:val="278"/>
+        </w:trPr>
+        <w:tc>
+          <w:tcPr>
+            <w:tcW w:w="1981" w:type="dxa"/>
+            <w:tcBorders>
+              <w:top w:val="single" w:sz="4" w:space="0" w:color="000000"/>
+              <w:left w:val="single" w:sz="4" w:space="0" w:color="000000"/>
+              <w:bottom w:val="single" w:sz="4" w:space="0" w:color="000000"/>
+              <w:right w:val="single" w:sz="4" w:space="0" w:color="000000"/>
+            </w:tcBorders>
+            <w:hideMark/>
+          </w:tcPr>
+          <w:p>
+            <w:pPr>
+              <w:spacing w:line="256" w:lineRule="auto"/>
+            </w:pPr>
+            <w:r>
+              <w:t xml:space="preserve"> </w:t>
+            </w:r>
+          </w:p>
+        </w:tc>
+        <w:tc>
+          <w:tcPr>
+            <w:tcW w:w="2660" w:type="dxa"/>
+            <w:tcBorders>
+              <w:top w:val="single" w:sz="4" w:space="0" w:color="000000"/>
+              <w:left w:val="single" w:sz="4" w:space="0" w:color="000000"/>
+              <w:bottom w:val="single" w:sz="4" w:space="0" w:color="000000"/>
+              <w:right w:val="single" w:sz="4" w:space="0" w:color="000000"/>
+            </w:tcBorders>
+            <w:hideMark/>
+          </w:tcPr>
+          <w:p>
+            <w:pPr>
+              <w:spacing w:line="256" w:lineRule="auto"/>
+              <w:ind w:left="1"/>
+            </w:pPr>
+            <w:r>
+              <w:t>business/</w:t>
+            </w:r>
+            <w:proofErr w:type="spellStart"/>
+            <w:r>
+              <w:t>busness</w:t>
+            </w:r>
+            <w:proofErr w:type="spellEnd"/>
+            <w:r>
+              <w:t xml:space="preserve"> </w:t>
+            </w:r>
+          </w:p>
+        </w:tc>
+        <w:tc>
+          <w:tcPr>
+            <w:tcW w:w="2204" w:type="dxa"/>
+            <w:tcBorders>
+              <w:top w:val="single" w:sz="4" w:space="0" w:color="000000"/>
+              <w:left w:val="single" w:sz="4" w:space="0" w:color="000000"/>
+              <w:bottom w:val="single" w:sz="4" w:space="0" w:color="000000"/>
+              <w:right w:val="single" w:sz="4" w:space="0" w:color="000000"/>
+            </w:tcBorders>
+            <w:hideMark/>
+          </w:tcPr>
+          <w:p>
+            <w:pPr>
+              <w:spacing w:line="256" w:lineRule="auto"/>
+              <w:ind w:left="1"/>
+            </w:pPr>
+            <w:r>
+              <w:t xml:space="preserve">business </w:t>
+            </w:r>
+          </w:p>
+        </w:tc>
+        <w:tc>
+          <w:tcPr>
+            <w:tcW w:w="2171" w:type="dxa"/>
+            <w:tcBorders>
+              <w:top w:val="single" w:sz="4" w:space="0" w:color="000000"/>
+              <w:left w:val="single" w:sz="4" w:space="0" w:color="000000"/>
+              <w:bottom w:val="single" w:sz="4" w:space="0" w:color="000000"/>
+              <w:right w:val="single" w:sz="4" w:space="0" w:color="000000"/>
+            </w:tcBorders>
+            <w:hideMark/>
+          </w:tcPr>
+          <w:p>
+            <w:pPr>
+              <w:spacing w:line="256" w:lineRule="auto"/>
+              <w:ind w:left="1"/>
+            </w:pPr>
+            <w:r>
+              <w:t xml:space="preserve">Spelling mistake </w:t>
+            </w:r>
+          </w:p>
+        </w:tc>
+      </w:tr>
+      <w:tr>
+        <w:trPr>
+          <w:trHeight w:val="281"/>
+        </w:trPr>
+        <w:tc>
+          <w:tcPr>
+            <w:tcW w:w="1981" w:type="dxa"/>
+            <w:tcBorders>
+              <w:top w:val="single" w:sz="4" w:space="0" w:color="000000"/>
+              <w:left w:val="single" w:sz="4" w:space="0" w:color="000000"/>
+              <w:bottom w:val="single" w:sz="4" w:space="0" w:color="000000"/>
+              <w:right w:val="single" w:sz="4" w:space="0" w:color="000000"/>
+            </w:tcBorders>
+            <w:hideMark/>
+          </w:tcPr>
+          <w:p>
+            <w:pPr>
+              <w:spacing w:line="256" w:lineRule="auto"/>
+            </w:pPr>
+            <w:r>
+              <w:t xml:space="preserve"> </w:t>
+            </w:r>
+          </w:p>
+        </w:tc>
+        <w:tc>
+          <w:tcPr>
+            <w:tcW w:w="2660" w:type="dxa"/>
+            <w:tcBorders>
+              <w:top w:val="single" w:sz="4" w:space="0" w:color="000000"/>
+              <w:left w:val="single" w:sz="4" w:space="0" w:color="000000"/>
+              <w:bottom w:val="single" w:sz="4" w:space="0" w:color="000000"/>
+              <w:right w:val="single" w:sz="4" w:space="0" w:color="000000"/>
+            </w:tcBorders>
+            <w:hideMark/>
+          </w:tcPr>
+          <w:p>
+            <w:pPr>
+              <w:spacing w:line="256" w:lineRule="auto"/>
+              <w:ind w:left="1"/>
+            </w:pPr>
+            <w:r>
+              <w:t xml:space="preserve">Education  </w:t>
+            </w:r>
+          </w:p>
+        </w:tc>
+        <w:tc>
+          <w:tcPr>
+            <w:tcW w:w="2204" w:type="dxa"/>
+            <w:tcBorders>
+              <w:top w:val="single" w:sz="4" w:space="0" w:color="000000"/>
+              <w:left w:val="single" w:sz="4" w:space="0" w:color="000000"/>
+              <w:bottom w:val="single" w:sz="4" w:space="0" w:color="000000"/>
+              <w:right w:val="single" w:sz="4" w:space="0" w:color="000000"/>
+            </w:tcBorders>
+            <w:hideMark/>
+          </w:tcPr>
+          <w:p>
+            <w:pPr>
+              <w:spacing w:line="256" w:lineRule="auto"/>
+              <w:ind w:left="1"/>
+            </w:pPr>
+            <w:r>
+              <w:t xml:space="preserve">education </w:t>
+            </w:r>
+          </w:p>
+        </w:tc>
+        <w:tc>
+          <w:tcPr>
+            <w:tcW w:w="2171" w:type="dxa"/>
+            <w:tcBorders>
+              <w:top w:val="single" w:sz="4" w:space="0" w:color="000000"/>
+              <w:left w:val="single" w:sz="4" w:space="0" w:color="000000"/>
+              <w:bottom w:val="single" w:sz="4" w:space="0" w:color="000000"/>
+              <w:right w:val="single" w:sz="4" w:space="0" w:color="000000"/>
+            </w:tcBorders>
+            <w:hideMark/>
+          </w:tcPr>
+          <w:p>
+            <w:pPr>
+              <w:spacing w:line="256" w:lineRule="auto"/>
+              <w:ind w:left="1"/>
+            </w:pPr>
+            <w:r>
+              <w:t xml:space="preserve">Spelling mistake </w:t>
+            </w:r>
+          </w:p>
+        </w:tc>
+      </w:tr>
+      <w:tr>
+        <w:trPr>
+          <w:trHeight w:val="280"/>
+        </w:trPr>
+        <w:tc>
+          <w:tcPr>
+            <w:tcW w:w="1981" w:type="dxa"/>
+            <w:tcBorders>
+              <w:top w:val="single" w:sz="4" w:space="0" w:color="000000"/>
+              <w:left w:val="single" w:sz="4" w:space="0" w:color="000000"/>
+              <w:bottom w:val="single" w:sz="4" w:space="0" w:color="000000"/>
+              <w:right w:val="single" w:sz="4" w:space="0" w:color="000000"/>
+            </w:tcBorders>
+            <w:hideMark/>
+          </w:tcPr>
+          <w:p>
+            <w:pPr>
+              <w:spacing w:line="256" w:lineRule="auto"/>
+            </w:pPr>
+            <w:r>
+              <w:t xml:space="preserve"> </w:t>
+            </w:r>
+          </w:p>
+        </w:tc>
+        <w:tc>
+          <w:tcPr>
+            <w:tcW w:w="2660" w:type="dxa"/>
+            <w:tcBorders>
+              <w:top w:val="single" w:sz="4" w:space="0" w:color="000000"/>
+              <w:left w:val="single" w:sz="4" w:space="0" w:color="000000"/>
+              <w:bottom w:val="single" w:sz="4" w:space="0" w:color="000000"/>
+              <w:right w:val="single" w:sz="4" w:space="0" w:color="000000"/>
+            </w:tcBorders>
+            <w:hideMark/>
+          </w:tcPr>
+          <w:p>
+            <w:pPr>
+              <w:tabs>
+                <w:tab w:val="center" w:pos="801"/>
+              </w:tabs>
+              <w:spacing w:line="256" w:lineRule="auto"/>
+            </w:pPr>
+            <w:r>
+              <w:t>Radio/Tv</w:t>
+            </w:r>
+            <w:r>
+              <w:rPr>
+                <w:sz w:val="34"/>
+                <w:vertAlign w:val="subscript"/>
+              </w:rPr>
+              <w:t xml:space="preserve"> </w:t>
+            </w:r>
+            <w:r>
+              <w:rPr>
+                <w:sz w:val="34"/>
+                <w:vertAlign w:val="subscript"/>
+              </w:rPr>
+              <w:tab/>
+            </w:r>
+            <w:r>
+              <w:t xml:space="preserve"> </w:t>
+            </w:r>
+          </w:p>
+        </w:tc>
+        <w:tc>
+          <w:tcPr>
+            <w:tcW w:w="2204" w:type="dxa"/>
+            <w:tcBorders>
+              <w:top w:val="single" w:sz="4" w:space="0" w:color="000000"/>
+              <w:left w:val="single" w:sz="4" w:space="0" w:color="000000"/>
+              <w:bottom w:val="single" w:sz="4" w:space="0" w:color="000000"/>
+              <w:right w:val="single" w:sz="4" w:space="0" w:color="000000"/>
+            </w:tcBorders>
+            <w:hideMark/>
+          </w:tcPr>
+          <w:p>
+            <w:pPr>
+              <w:spacing w:line="256" w:lineRule="auto"/>
+              <w:ind w:left="1"/>
+            </w:pPr>
+            <w:r>
+              <w:t xml:space="preserve">radio/tv </w:t>
+            </w:r>
+          </w:p>
+        </w:tc>
+        <w:tc>
+          <w:tcPr>
+            <w:tcW w:w="2171" w:type="dxa"/>
+            <w:tcBorders>
+              <w:top w:val="single" w:sz="4" w:space="0" w:color="000000"/>
+              <w:left w:val="single" w:sz="4" w:space="0" w:color="000000"/>
+              <w:bottom w:val="single" w:sz="4" w:space="0" w:color="000000"/>
+              <w:right w:val="single" w:sz="4" w:space="0" w:color="000000"/>
+            </w:tcBorders>
+            <w:hideMark/>
+          </w:tcPr>
+          <w:p>
+            <w:pPr>
+              <w:spacing w:line="256" w:lineRule="auto"/>
+              <w:ind w:left="1"/>
+            </w:pPr>
+            <w:r>
+              <w:t xml:space="preserve">Spelling mistake </w:t>
+            </w:r>
+          </w:p>
+        </w:tc>
+      </w:tr>
+      <w:tr>
+        <w:trPr>
+          <w:trHeight w:val="276"/>
+        </w:trPr>
+        <w:tc>
+          <w:tcPr>
+            <w:tcW w:w="1981" w:type="dxa"/>
+            <w:tcBorders>
+              <w:top w:val="single" w:sz="4" w:space="0" w:color="000000"/>
+              <w:left w:val="single" w:sz="4" w:space="0" w:color="000000"/>
+              <w:bottom w:val="single" w:sz="4" w:space="0" w:color="000000"/>
+              <w:right w:val="single" w:sz="4" w:space="0" w:color="000000"/>
+            </w:tcBorders>
+            <w:shd w:val="clear" w:color="auto" w:fill="AEAAAA"/>
+            <w:hideMark/>
+          </w:tcPr>
+          <w:p>
+            <w:pPr>
+              <w:spacing w:line="256" w:lineRule="auto"/>
+            </w:pPr>
+            <w:proofErr w:type="spellStart"/>
+            <w:r>
+              <w:t>credit_amount</w:t>
+            </w:r>
+            <w:proofErr w:type="spellEnd"/>
+            <w:r>
+              <w:t xml:space="preserve"> </w:t>
+            </w:r>
+          </w:p>
+        </w:tc>
+        <w:tc>
+          <w:tcPr>
+            <w:tcW w:w="2660" w:type="dxa"/>
+            <w:tcBorders>
+              <w:top w:val="single" w:sz="4" w:space="0" w:color="000000"/>
+              <w:left w:val="single" w:sz="4" w:space="0" w:color="000000"/>
+              <w:bottom w:val="single" w:sz="4" w:space="0" w:color="000000"/>
+              <w:right w:val="single" w:sz="4" w:space="0" w:color="000000"/>
+            </w:tcBorders>
+            <w:shd w:val="clear" w:color="auto" w:fill="AEAAAA"/>
+          </w:tcPr>
+          <w:p>
+            <w:pPr>
+              <w:spacing w:after="160" w:line="256" w:lineRule="auto"/>
+            </w:pPr>
+          </w:p>
+        </w:tc>
+        <w:tc>
+          <w:tcPr>
+            <w:tcW w:w="2204" w:type="dxa"/>
+            <w:tcBorders>
+              <w:top w:val="single" w:sz="4" w:space="0" w:color="000000"/>
+              <w:left w:val="single" w:sz="4" w:space="0" w:color="000000"/>
+              <w:bottom w:val="single" w:sz="4" w:space="0" w:color="000000"/>
+              <w:right w:val="single" w:sz="4" w:space="0" w:color="000000"/>
+            </w:tcBorders>
+            <w:shd w:val="clear" w:color="auto" w:fill="AEAAAA"/>
+            <w:hideMark/>
+          </w:tcPr>
+          <w:p>
+            <w:pPr>
+              <w:spacing w:line="256" w:lineRule="auto"/>
+              <w:ind w:left="1"/>
+            </w:pPr>
+            <w:r>
+              <w:t xml:space="preserve"> </w:t>
+            </w:r>
+          </w:p>
+        </w:tc>
+        <w:tc>
+          <w:tcPr>
+            <w:tcW w:w="2171" w:type="dxa"/>
+            <w:tcBorders>
+              <w:top w:val="single" w:sz="4" w:space="0" w:color="000000"/>
+              <w:left w:val="single" w:sz="4" w:space="0" w:color="000000"/>
+              <w:bottom w:val="single" w:sz="4" w:space="0" w:color="000000"/>
+              <w:right w:val="single" w:sz="4" w:space="0" w:color="000000"/>
+            </w:tcBorders>
+            <w:shd w:val="clear" w:color="auto" w:fill="AEAAAA"/>
+            <w:hideMark/>
+          </w:tcPr>
+          <w:p>
+            <w:pPr>
+              <w:spacing w:line="256" w:lineRule="auto"/>
+              <w:ind w:left="1"/>
+            </w:pPr>
+            <w:r>
+              <w:t xml:space="preserve"> </w:t>
+            </w:r>
+          </w:p>
+        </w:tc>
+      </w:tr>
+      <w:tr>
+        <w:trPr>
+          <w:trHeight w:val="1084"/>
+        </w:trPr>
+        <w:tc>
+          <w:tcPr>
+            <w:tcW w:w="1981" w:type="dxa"/>
+            <w:tcBorders>
+              <w:top w:val="single" w:sz="4" w:space="0" w:color="000000"/>
+              <w:left w:val="single" w:sz="4" w:space="0" w:color="000000"/>
+              <w:bottom w:val="single" w:sz="4" w:space="0" w:color="000000"/>
+              <w:right w:val="single" w:sz="4" w:space="0" w:color="000000"/>
+            </w:tcBorders>
+            <w:hideMark/>
+          </w:tcPr>
+          <w:p>
+            <w:pPr>
+              <w:spacing w:line="256" w:lineRule="auto"/>
+            </w:pPr>
+            <w:r>
+              <w:t xml:space="preserve"> </w:t>
+            </w:r>
+          </w:p>
+        </w:tc>
+        <w:tc>
+          <w:tcPr>
+            <w:tcW w:w="2660" w:type="dxa"/>
+            <w:tcBorders>
+              <w:top w:val="single" w:sz="4" w:space="0" w:color="000000"/>
+              <w:left w:val="single" w:sz="4" w:space="0" w:color="000000"/>
+              <w:bottom w:val="single" w:sz="4" w:space="0" w:color="000000"/>
+              <w:right w:val="single" w:sz="4" w:space="0" w:color="000000"/>
+            </w:tcBorders>
+            <w:hideMark/>
+          </w:tcPr>
+          <w:p>
+            <w:pPr>
+              <w:spacing w:line="256" w:lineRule="auto"/>
+              <w:ind w:left="1"/>
+            </w:pPr>
+            <w:r>
+              <w:t xml:space="preserve">111328000  </w:t>
+            </w:r>
+          </w:p>
+        </w:tc>
+        <w:tc>
+          <w:tcPr>
+            <w:tcW w:w="2204" w:type="dxa"/>
+            <w:tcBorders>
+              <w:top w:val="single" w:sz="4" w:space="0" w:color="000000"/>
+              <w:left w:val="single" w:sz="4" w:space="0" w:color="000000"/>
+              <w:bottom w:val="single" w:sz="4" w:space="0" w:color="000000"/>
+              <w:right w:val="single" w:sz="4" w:space="0" w:color="000000"/>
+            </w:tcBorders>
+            <w:hideMark/>
+          </w:tcPr>
+          <w:p>
+            <w:pPr>
+              <w:spacing w:line="256" w:lineRule="auto"/>
+              <w:ind w:left="1"/>
+            </w:pPr>
+            <w:r>
+              <w:t xml:space="preserve">8582 </w:t>
+            </w:r>
+          </w:p>
+        </w:tc>
+        <w:tc>
+          <w:tcPr>
+            <w:tcW w:w="2171" w:type="dxa"/>
+            <w:tcBorders>
+              <w:top w:val="single" w:sz="4" w:space="0" w:color="000000"/>
+              <w:left w:val="single" w:sz="4" w:space="0" w:color="000000"/>
+              <w:bottom w:val="single" w:sz="4" w:space="0" w:color="000000"/>
+              <w:right w:val="single" w:sz="4" w:space="0" w:color="000000"/>
+            </w:tcBorders>
+            <w:hideMark/>
+          </w:tcPr>
+          <w:p>
+            <w:pPr>
+              <w:spacing w:line="256" w:lineRule="auto"/>
+              <w:ind w:left="1"/>
+            </w:pPr>
+            <w:r>
+              <w:t xml:space="preserve">Calculated the mean for the purpose other and replaced with that value </w:t>
+            </w:r>
+          </w:p>
+        </w:tc>
+      </w:tr>
+      <w:tr>
+        <w:trPr>
+          <w:trHeight w:val="1085"/>
+        </w:trPr>
+        <w:tc>
+          <w:tcPr>
+            <w:tcW w:w="1981" w:type="dxa"/>
+            <w:tcBorders>
+              <w:top w:val="single" w:sz="4" w:space="0" w:color="000000"/>
+              <w:left w:val="single" w:sz="4" w:space="0" w:color="000000"/>
+              <w:bottom w:val="single" w:sz="4" w:space="0" w:color="000000"/>
+              <w:right w:val="single" w:sz="4" w:space="0" w:color="000000"/>
+            </w:tcBorders>
+            <w:hideMark/>
+          </w:tcPr>
+          <w:p>
+            <w:pPr>
+              <w:spacing w:line="256" w:lineRule="auto"/>
+            </w:pPr>
+            <w:r>
+              <w:lastRenderedPageBreak/>
+              <w:t xml:space="preserve"> </w:t>
+            </w:r>
+          </w:p>
+        </w:tc>
+        <w:tc>
+          <w:tcPr>
+            <w:tcW w:w="2660" w:type="dxa"/>
+            <w:tcBorders>
+              <w:top w:val="single" w:sz="4" w:space="0" w:color="000000"/>
+              <w:left w:val="single" w:sz="4" w:space="0" w:color="000000"/>
+              <w:bottom w:val="single" w:sz="4" w:space="0" w:color="000000"/>
+              <w:right w:val="single" w:sz="4" w:space="0" w:color="000000"/>
+            </w:tcBorders>
+            <w:hideMark/>
+          </w:tcPr>
+          <w:p>
+            <w:pPr>
+              <w:spacing w:line="256" w:lineRule="auto"/>
+              <w:ind w:left="1"/>
+            </w:pPr>
+            <w:r>
+              <w:t xml:space="preserve">19280000 </w:t>
+            </w:r>
+          </w:p>
+        </w:tc>
+        <w:tc>
+          <w:tcPr>
+            <w:tcW w:w="2204" w:type="dxa"/>
+            <w:tcBorders>
+              <w:top w:val="single" w:sz="4" w:space="0" w:color="000000"/>
+              <w:left w:val="single" w:sz="4" w:space="0" w:color="000000"/>
+              <w:bottom w:val="single" w:sz="4" w:space="0" w:color="000000"/>
+              <w:right w:val="single" w:sz="4" w:space="0" w:color="000000"/>
+            </w:tcBorders>
+            <w:hideMark/>
+          </w:tcPr>
+          <w:p>
+            <w:pPr>
+              <w:spacing w:line="256" w:lineRule="auto"/>
+              <w:ind w:left="1"/>
+            </w:pPr>
+            <w:r>
+              <w:t xml:space="preserve">1928 </w:t>
+            </w:r>
+          </w:p>
+        </w:tc>
+        <w:tc>
+          <w:tcPr>
+            <w:tcW w:w="2171" w:type="dxa"/>
+            <w:tcBorders>
+              <w:top w:val="single" w:sz="4" w:space="0" w:color="000000"/>
+              <w:left w:val="single" w:sz="4" w:space="0" w:color="000000"/>
+              <w:bottom w:val="single" w:sz="4" w:space="0" w:color="000000"/>
+              <w:right w:val="single" w:sz="4" w:space="0" w:color="000000"/>
+            </w:tcBorders>
+            <w:hideMark/>
+          </w:tcPr>
+          <w:p>
+            <w:pPr>
+              <w:spacing w:line="256" w:lineRule="auto"/>
+              <w:ind w:left="1"/>
+            </w:pPr>
+            <w:r>
+              <w:t xml:space="preserve">Removed all zeros after looking at the </w:t>
+            </w:r>
+            <w:proofErr w:type="spellStart"/>
+            <w:r>
+              <w:t>credit_amount</w:t>
+            </w:r>
+            <w:proofErr w:type="spellEnd"/>
+            <w:r>
+              <w:t xml:space="preserve"> values in that Purpose  </w:t>
+            </w:r>
+          </w:p>
+        </w:tc>
+      </w:tr>
+      <w:tr>
+        <w:trPr>
+          <w:trHeight w:val="1085"/>
+        </w:trPr>
+        <w:tc>
+          <w:tcPr>
+            <w:tcW w:w="1981" w:type="dxa"/>
+            <w:tcBorders>
+              <w:top w:val="single" w:sz="4" w:space="0" w:color="000000"/>
+              <w:left w:val="single" w:sz="4" w:space="0" w:color="000000"/>
+              <w:bottom w:val="single" w:sz="4" w:space="0" w:color="000000"/>
+              <w:right w:val="single" w:sz="4" w:space="0" w:color="000000"/>
+            </w:tcBorders>
+            <w:hideMark/>
+          </w:tcPr>
+          <w:p>
+            <w:pPr>
+              <w:spacing w:line="256" w:lineRule="auto"/>
+            </w:pPr>
+            <w:r>
+              <w:t xml:space="preserve"> </w:t>
+            </w:r>
+          </w:p>
+        </w:tc>
+        <w:tc>
+          <w:tcPr>
+            <w:tcW w:w="2660" w:type="dxa"/>
+            <w:tcBorders>
+              <w:top w:val="single" w:sz="4" w:space="0" w:color="000000"/>
+              <w:left w:val="single" w:sz="4" w:space="0" w:color="000000"/>
+              <w:bottom w:val="single" w:sz="4" w:space="0" w:color="000000"/>
+              <w:right w:val="single" w:sz="4" w:space="0" w:color="000000"/>
+            </w:tcBorders>
+            <w:hideMark/>
+          </w:tcPr>
+          <w:p>
+            <w:pPr>
+              <w:spacing w:line="256" w:lineRule="auto"/>
+              <w:ind w:left="1"/>
+            </w:pPr>
+            <w:r>
+              <w:t xml:space="preserve">13580000 </w:t>
+            </w:r>
+          </w:p>
+        </w:tc>
+        <w:tc>
+          <w:tcPr>
+            <w:tcW w:w="2204" w:type="dxa"/>
+            <w:tcBorders>
+              <w:top w:val="single" w:sz="4" w:space="0" w:color="000000"/>
+              <w:left w:val="single" w:sz="4" w:space="0" w:color="000000"/>
+              <w:bottom w:val="single" w:sz="4" w:space="0" w:color="000000"/>
+              <w:right w:val="single" w:sz="4" w:space="0" w:color="000000"/>
+            </w:tcBorders>
+            <w:hideMark/>
+          </w:tcPr>
+          <w:p>
+            <w:pPr>
+              <w:spacing w:line="256" w:lineRule="auto"/>
+              <w:ind w:left="1"/>
+            </w:pPr>
+            <w:r>
+              <w:t xml:space="preserve">8582 </w:t>
+            </w:r>
+          </w:p>
+        </w:tc>
+        <w:tc>
+          <w:tcPr>
+            <w:tcW w:w="2171" w:type="dxa"/>
+            <w:tcBorders>
+              <w:top w:val="single" w:sz="4" w:space="0" w:color="000000"/>
+              <w:left w:val="single" w:sz="4" w:space="0" w:color="000000"/>
+              <w:bottom w:val="single" w:sz="4" w:space="0" w:color="000000"/>
+              <w:right w:val="single" w:sz="4" w:space="0" w:color="000000"/>
+            </w:tcBorders>
+            <w:hideMark/>
+          </w:tcPr>
+          <w:p>
+            <w:pPr>
+              <w:spacing w:line="256" w:lineRule="auto"/>
+              <w:ind w:left="1"/>
+            </w:pPr>
+            <w:r>
+              <w:t xml:space="preserve">Calculated the mean for the purpose other and replaced with that value </w:t>
+            </w:r>
+          </w:p>
+        </w:tc>
+      </w:tr>
+      <w:tr>
+        <w:trPr>
+          <w:trHeight w:val="1085"/>
+        </w:trPr>
+        <w:tc>
+          <w:tcPr>
+            <w:tcW w:w="1981" w:type="dxa"/>
+            <w:tcBorders>
+              <w:top w:val="single" w:sz="4" w:space="0" w:color="000000"/>
+              <w:left w:val="single" w:sz="4" w:space="0" w:color="000000"/>
+              <w:bottom w:val="single" w:sz="4" w:space="0" w:color="000000"/>
+              <w:right w:val="single" w:sz="4" w:space="0" w:color="000000"/>
+            </w:tcBorders>
+            <w:hideMark/>
+          </w:tcPr>
+          <w:p>
+            <w:pPr>
+              <w:spacing w:line="256" w:lineRule="auto"/>
+            </w:pPr>
+            <w:r>
+              <w:t xml:space="preserve"> </w:t>
+            </w:r>
+          </w:p>
+        </w:tc>
+        <w:tc>
+          <w:tcPr>
+            <w:tcW w:w="2660" w:type="dxa"/>
+            <w:tcBorders>
+              <w:top w:val="single" w:sz="4" w:space="0" w:color="000000"/>
+              <w:left w:val="single" w:sz="4" w:space="0" w:color="000000"/>
+              <w:bottom w:val="single" w:sz="4" w:space="0" w:color="000000"/>
+              <w:right w:val="single" w:sz="4" w:space="0" w:color="000000"/>
+            </w:tcBorders>
+            <w:hideMark/>
+          </w:tcPr>
+          <w:p>
+            <w:pPr>
+              <w:spacing w:line="256" w:lineRule="auto"/>
+              <w:ind w:left="1"/>
+            </w:pPr>
+            <w:r>
+              <w:t xml:space="preserve">13860000 </w:t>
+            </w:r>
+          </w:p>
+        </w:tc>
+        <w:tc>
+          <w:tcPr>
+            <w:tcW w:w="2204" w:type="dxa"/>
+            <w:tcBorders>
+              <w:top w:val="single" w:sz="4" w:space="0" w:color="000000"/>
+              <w:left w:val="single" w:sz="4" w:space="0" w:color="000000"/>
+              <w:bottom w:val="single" w:sz="4" w:space="0" w:color="000000"/>
+              <w:right w:val="single" w:sz="4" w:space="0" w:color="000000"/>
+            </w:tcBorders>
+            <w:hideMark/>
+          </w:tcPr>
+          <w:p>
+            <w:pPr>
+              <w:spacing w:line="256" w:lineRule="auto"/>
+              <w:ind w:left="1"/>
+            </w:pPr>
+            <w:r>
+              <w:t xml:space="preserve">1386 </w:t>
+            </w:r>
+          </w:p>
+        </w:tc>
+        <w:tc>
+          <w:tcPr>
+            <w:tcW w:w="2171" w:type="dxa"/>
+            <w:tcBorders>
+              <w:top w:val="single" w:sz="4" w:space="0" w:color="000000"/>
+              <w:left w:val="single" w:sz="4" w:space="0" w:color="000000"/>
+              <w:bottom w:val="single" w:sz="4" w:space="0" w:color="000000"/>
+              <w:right w:val="single" w:sz="4" w:space="0" w:color="000000"/>
+            </w:tcBorders>
+            <w:hideMark/>
+          </w:tcPr>
+          <w:p>
+            <w:pPr>
+              <w:spacing w:line="256" w:lineRule="auto"/>
+              <w:ind w:left="1"/>
+            </w:pPr>
+            <w:r>
+              <w:t xml:space="preserve">Removed all zeros after looking at the </w:t>
+            </w:r>
+            <w:proofErr w:type="spellStart"/>
+            <w:r>
+              <w:t>credit_amount</w:t>
+            </w:r>
+            <w:proofErr w:type="spellEnd"/>
+            <w:r>
+              <w:t xml:space="preserve"> values in that Purpose  </w:t>
+            </w:r>
+          </w:p>
+        </w:tc>
+      </w:tr>
+      <w:tr>
+        <w:trPr>
+          <w:trHeight w:val="1082"/>
+        </w:trPr>
+        <w:tc>
+          <w:tcPr>
+            <w:tcW w:w="1981" w:type="dxa"/>
+            <w:tcBorders>
+              <w:top w:val="single" w:sz="4" w:space="0" w:color="000000"/>
+              <w:left w:val="single" w:sz="4" w:space="0" w:color="000000"/>
+              <w:bottom w:val="single" w:sz="4" w:space="0" w:color="000000"/>
+              <w:right w:val="single" w:sz="4" w:space="0" w:color="000000"/>
+            </w:tcBorders>
+            <w:hideMark/>
+          </w:tcPr>
+          <w:p>
+            <w:pPr>
+              <w:spacing w:line="256" w:lineRule="auto"/>
+            </w:pPr>
+            <w:r>
+              <w:t xml:space="preserve"> </w:t>
+            </w:r>
+          </w:p>
+        </w:tc>
+        <w:tc>
+          <w:tcPr>
+            <w:tcW w:w="2660" w:type="dxa"/>
+            <w:tcBorders>
+              <w:top w:val="single" w:sz="4" w:space="0" w:color="000000"/>
+              <w:left w:val="single" w:sz="4" w:space="0" w:color="000000"/>
+              <w:bottom w:val="single" w:sz="4" w:space="0" w:color="000000"/>
+              <w:right w:val="single" w:sz="4" w:space="0" w:color="000000"/>
+            </w:tcBorders>
+            <w:hideMark/>
+          </w:tcPr>
+          <w:p>
+            <w:pPr>
+              <w:spacing w:line="256" w:lineRule="auto"/>
+              <w:ind w:left="1"/>
+            </w:pPr>
+            <w:r>
+              <w:t xml:space="preserve">63610000 </w:t>
+            </w:r>
+          </w:p>
+        </w:tc>
+        <w:tc>
+          <w:tcPr>
+            <w:tcW w:w="2204" w:type="dxa"/>
+            <w:tcBorders>
+              <w:top w:val="single" w:sz="4" w:space="0" w:color="000000"/>
+              <w:left w:val="single" w:sz="4" w:space="0" w:color="000000"/>
+              <w:bottom w:val="single" w:sz="4" w:space="0" w:color="000000"/>
+              <w:right w:val="single" w:sz="4" w:space="0" w:color="000000"/>
+            </w:tcBorders>
+            <w:hideMark/>
+          </w:tcPr>
+          <w:p>
+            <w:pPr>
+              <w:spacing w:line="256" w:lineRule="auto"/>
+              <w:ind w:left="1"/>
+            </w:pPr>
+            <w:r>
+              <w:t xml:space="preserve">6361 </w:t>
+            </w:r>
+          </w:p>
+        </w:tc>
+        <w:tc>
+          <w:tcPr>
+            <w:tcW w:w="2171" w:type="dxa"/>
+            <w:tcBorders>
+              <w:top w:val="single" w:sz="4" w:space="0" w:color="000000"/>
+              <w:left w:val="single" w:sz="4" w:space="0" w:color="000000"/>
+              <w:bottom w:val="single" w:sz="4" w:space="0" w:color="000000"/>
+              <w:right w:val="single" w:sz="4" w:space="0" w:color="000000"/>
+            </w:tcBorders>
+            <w:hideMark/>
+          </w:tcPr>
+          <w:p>
+            <w:pPr>
+              <w:spacing w:line="256" w:lineRule="auto"/>
+              <w:ind w:left="1"/>
+            </w:pPr>
+            <w:r>
+              <w:t xml:space="preserve">Removed all zeros after looking at the </w:t>
+            </w:r>
+            <w:proofErr w:type="spellStart"/>
+            <w:r>
+              <w:t>credit_amount</w:t>
+            </w:r>
+            <w:proofErr w:type="spellEnd"/>
+            <w:r>
+              <w:t xml:space="preserve"> values in that Purpose  </w:t>
+            </w:r>
+          </w:p>
+        </w:tc>
+      </w:tr>
+      <w:tr>
+        <w:trPr>
+          <w:trHeight w:val="1085"/>
+        </w:trPr>
+        <w:tc>
+          <w:tcPr>
+            <w:tcW w:w="1981" w:type="dxa"/>
+            <w:tcBorders>
+              <w:top w:val="single" w:sz="4" w:space="0" w:color="000000"/>
+              <w:left w:val="single" w:sz="4" w:space="0" w:color="000000"/>
+              <w:bottom w:val="single" w:sz="4" w:space="0" w:color="000000"/>
+              <w:right w:val="single" w:sz="4" w:space="0" w:color="000000"/>
+            </w:tcBorders>
+            <w:hideMark/>
+          </w:tcPr>
+          <w:p>
+            <w:pPr>
+              <w:spacing w:line="256" w:lineRule="auto"/>
+            </w:pPr>
+            <w:r>
+              <w:t xml:space="preserve"> </w:t>
+            </w:r>
+          </w:p>
+        </w:tc>
+        <w:tc>
+          <w:tcPr>
+            <w:tcW w:w="2660" w:type="dxa"/>
+            <w:tcBorders>
+              <w:top w:val="single" w:sz="4" w:space="0" w:color="000000"/>
+              <w:left w:val="single" w:sz="4" w:space="0" w:color="000000"/>
+              <w:bottom w:val="single" w:sz="4" w:space="0" w:color="000000"/>
+              <w:right w:val="single" w:sz="4" w:space="0" w:color="000000"/>
+            </w:tcBorders>
+            <w:hideMark/>
+          </w:tcPr>
+          <w:p>
+            <w:pPr>
+              <w:spacing w:line="256" w:lineRule="auto"/>
+              <w:ind w:left="1"/>
+            </w:pPr>
+            <w:r>
+              <w:t xml:space="preserve">5180000 </w:t>
+            </w:r>
+          </w:p>
+        </w:tc>
+        <w:tc>
+          <w:tcPr>
+            <w:tcW w:w="2204" w:type="dxa"/>
+            <w:tcBorders>
+              <w:top w:val="single" w:sz="4" w:space="0" w:color="000000"/>
+              <w:left w:val="single" w:sz="4" w:space="0" w:color="000000"/>
+              <w:bottom w:val="single" w:sz="4" w:space="0" w:color="000000"/>
+              <w:right w:val="single" w:sz="4" w:space="0" w:color="000000"/>
+            </w:tcBorders>
+            <w:hideMark/>
+          </w:tcPr>
+          <w:p>
+            <w:pPr>
+              <w:spacing w:line="256" w:lineRule="auto"/>
+              <w:ind w:left="1"/>
+            </w:pPr>
+            <w:r>
+              <w:t xml:space="preserve">5180 </w:t>
+            </w:r>
+          </w:p>
+        </w:tc>
+        <w:tc>
+          <w:tcPr>
+            <w:tcW w:w="2171" w:type="dxa"/>
+            <w:tcBorders>
+              <w:top w:val="single" w:sz="4" w:space="0" w:color="000000"/>
+              <w:left w:val="single" w:sz="4" w:space="0" w:color="000000"/>
+              <w:bottom w:val="single" w:sz="4" w:space="0" w:color="000000"/>
+              <w:right w:val="single" w:sz="4" w:space="0" w:color="000000"/>
+            </w:tcBorders>
+            <w:hideMark/>
+          </w:tcPr>
+          <w:p>
+            <w:pPr>
+              <w:spacing w:line="256" w:lineRule="auto"/>
+              <w:ind w:left="1"/>
+            </w:pPr>
+            <w:r>
+              <w:t xml:space="preserve">Removed all zeros after looking at the </w:t>
+            </w:r>
+            <w:proofErr w:type="spellStart"/>
+            <w:r>
+              <w:t>credit_amount</w:t>
+            </w:r>
+            <w:proofErr w:type="spellEnd"/>
+            <w:r>
+              <w:t xml:space="preserve"> values in that Purpose  </w:t>
+            </w:r>
+          </w:p>
+        </w:tc>
+      </w:tr>
+      <w:tr>
+        <w:trPr>
+          <w:trHeight w:val="1085"/>
+        </w:trPr>
+        <w:tc>
+          <w:tcPr>
+            <w:tcW w:w="1981" w:type="dxa"/>
+            <w:tcBorders>
+              <w:top w:val="single" w:sz="4" w:space="0" w:color="000000"/>
+              <w:left w:val="single" w:sz="4" w:space="0" w:color="000000"/>
+              <w:bottom w:val="single" w:sz="4" w:space="0" w:color="000000"/>
+              <w:right w:val="single" w:sz="4" w:space="0" w:color="000000"/>
+            </w:tcBorders>
+            <w:hideMark/>
+          </w:tcPr>
+          <w:p>
+            <w:pPr>
+              <w:spacing w:line="256" w:lineRule="auto"/>
+            </w:pPr>
+            <w:r>
+              <w:t xml:space="preserve"> </w:t>
+            </w:r>
+          </w:p>
+        </w:tc>
+        <w:tc>
+          <w:tcPr>
+            <w:tcW w:w="2660" w:type="dxa"/>
+            <w:tcBorders>
+              <w:top w:val="single" w:sz="4" w:space="0" w:color="000000"/>
+              <w:left w:val="single" w:sz="4" w:space="0" w:color="000000"/>
+              <w:bottom w:val="single" w:sz="4" w:space="0" w:color="000000"/>
+              <w:right w:val="single" w:sz="4" w:space="0" w:color="000000"/>
+            </w:tcBorders>
+            <w:hideMark/>
+          </w:tcPr>
+          <w:p>
+            <w:pPr>
+              <w:spacing w:line="256" w:lineRule="auto"/>
+              <w:ind w:left="1"/>
+            </w:pPr>
+            <w:r>
+              <w:t xml:space="preserve">5850000 </w:t>
+            </w:r>
+          </w:p>
+        </w:tc>
+        <w:tc>
+          <w:tcPr>
+            <w:tcW w:w="2204" w:type="dxa"/>
+            <w:tcBorders>
+              <w:top w:val="single" w:sz="4" w:space="0" w:color="000000"/>
+              <w:left w:val="single" w:sz="4" w:space="0" w:color="000000"/>
+              <w:bottom w:val="single" w:sz="4" w:space="0" w:color="000000"/>
+              <w:right w:val="single" w:sz="4" w:space="0" w:color="000000"/>
+            </w:tcBorders>
+            <w:hideMark/>
+          </w:tcPr>
+          <w:p>
+            <w:pPr>
+              <w:spacing w:line="256" w:lineRule="auto"/>
+              <w:ind w:left="1"/>
+            </w:pPr>
+            <w:r>
+              <w:t xml:space="preserve">5850 </w:t>
+            </w:r>
+          </w:p>
+        </w:tc>
+        <w:tc>
+          <w:tcPr>
+            <w:tcW w:w="2171" w:type="dxa"/>
+            <w:tcBorders>
+              <w:top w:val="single" w:sz="4" w:space="0" w:color="000000"/>
+              <w:left w:val="single" w:sz="4" w:space="0" w:color="000000"/>
+              <w:bottom w:val="single" w:sz="4" w:space="0" w:color="000000"/>
+              <w:right w:val="single" w:sz="4" w:space="0" w:color="000000"/>
+            </w:tcBorders>
+            <w:hideMark/>
+          </w:tcPr>
+          <w:p>
+            <w:pPr>
+              <w:spacing w:line="256" w:lineRule="auto"/>
+              <w:ind w:left="1"/>
+            </w:pPr>
+            <w:r>
+              <w:t xml:space="preserve">Removed all zeros after looking at the </w:t>
+            </w:r>
+            <w:proofErr w:type="spellStart"/>
+            <w:r>
+              <w:t>credit_amount</w:t>
+            </w:r>
+            <w:proofErr w:type="spellEnd"/>
+            <w:r>
+              <w:t xml:space="preserve"> values in that Purpose  </w:t>
+            </w:r>
+          </w:p>
+        </w:tc>
+      </w:tr>
+      <w:tr>
+        <w:trPr>
+          <w:trHeight w:val="1087"/>
+        </w:trPr>
+        <w:tc>
+          <w:tcPr>
+            <w:tcW w:w="1981" w:type="dxa"/>
+            <w:tcBorders>
+              <w:top w:val="single" w:sz="4" w:space="0" w:color="000000"/>
+              <w:left w:val="single" w:sz="4" w:space="0" w:color="000000"/>
+              <w:bottom w:val="single" w:sz="4" w:space="0" w:color="000000"/>
+              <w:right w:val="single" w:sz="4" w:space="0" w:color="000000"/>
+            </w:tcBorders>
+            <w:hideMark/>
+          </w:tcPr>
+          <w:p>
+            <w:pPr>
+              <w:spacing w:line="256" w:lineRule="auto"/>
+            </w:pPr>
+            <w:r>
+              <w:t xml:space="preserve"> </w:t>
+            </w:r>
+          </w:p>
+        </w:tc>
+        <w:tc>
+          <w:tcPr>
+            <w:tcW w:w="2660" w:type="dxa"/>
+            <w:tcBorders>
+              <w:top w:val="single" w:sz="4" w:space="0" w:color="000000"/>
+              <w:left w:val="single" w:sz="4" w:space="0" w:color="000000"/>
+              <w:bottom w:val="single" w:sz="4" w:space="0" w:color="000000"/>
+              <w:right w:val="single" w:sz="4" w:space="0" w:color="000000"/>
+            </w:tcBorders>
+            <w:vAlign w:val="bottom"/>
+            <w:hideMark/>
+          </w:tcPr>
+          <w:p>
+            <w:pPr>
+              <w:spacing w:after="585" w:line="256" w:lineRule="auto"/>
+              <w:ind w:left="1"/>
+            </w:pPr>
+            <w:r>
+              <w:t xml:space="preserve">7190000 </w:t>
+            </w:r>
+          </w:p>
+          <w:p>
+            <w:pPr>
+              <w:spacing w:line="256" w:lineRule="auto"/>
+              <w:ind w:left="1"/>
+            </w:pPr>
+            <w:r>
+              <w:t xml:space="preserve"> </w:t>
+            </w:r>
+          </w:p>
+        </w:tc>
+        <w:tc>
+          <w:tcPr>
+            <w:tcW w:w="2204" w:type="dxa"/>
+            <w:tcBorders>
+              <w:top w:val="single" w:sz="4" w:space="0" w:color="000000"/>
+              <w:left w:val="single" w:sz="4" w:space="0" w:color="000000"/>
+              <w:bottom w:val="single" w:sz="4" w:space="0" w:color="000000"/>
+              <w:right w:val="single" w:sz="4" w:space="0" w:color="000000"/>
+            </w:tcBorders>
+            <w:hideMark/>
+          </w:tcPr>
+          <w:p>
+            <w:pPr>
+              <w:spacing w:line="256" w:lineRule="auto"/>
+              <w:ind w:left="1"/>
+            </w:pPr>
+            <w:r>
+              <w:t xml:space="preserve">7190 </w:t>
+            </w:r>
+          </w:p>
+        </w:tc>
+        <w:tc>
+          <w:tcPr>
+            <w:tcW w:w="2171" w:type="dxa"/>
+            <w:tcBorders>
+              <w:top w:val="single" w:sz="4" w:space="0" w:color="000000"/>
+              <w:left w:val="single" w:sz="4" w:space="0" w:color="000000"/>
+              <w:bottom w:val="single" w:sz="4" w:space="0" w:color="000000"/>
+              <w:right w:val="single" w:sz="4" w:space="0" w:color="000000"/>
+            </w:tcBorders>
+            <w:hideMark/>
+          </w:tcPr>
+          <w:p>
+            <w:pPr>
+              <w:spacing w:line="256" w:lineRule="auto"/>
+              <w:ind w:left="1"/>
+            </w:pPr>
+            <w:r>
+              <w:t xml:space="preserve">Removed all zeros after looking at the </w:t>
+            </w:r>
+            <w:proofErr w:type="spellStart"/>
+            <w:r>
+              <w:t>credit_amount</w:t>
+            </w:r>
+            <w:proofErr w:type="spellEnd"/>
+            <w:r>
+              <w:t xml:space="preserve"> values in that Purpose  </w:t>
+            </w:r>
+          </w:p>
+        </w:tc>
+      </w:tr>
+      <w:tr>
+        <w:trPr>
+          <w:trHeight w:val="276"/>
+        </w:trPr>
+        <w:tc>
+          <w:tcPr>
+            <w:tcW w:w="1981" w:type="dxa"/>
+            <w:tcBorders>
+              <w:top w:val="single" w:sz="4" w:space="0" w:color="000000"/>
+              <w:left w:val="single" w:sz="4" w:space="0" w:color="000000"/>
+              <w:bottom w:val="single" w:sz="4" w:space="0" w:color="000000"/>
+              <w:right w:val="single" w:sz="4" w:space="0" w:color="000000"/>
+            </w:tcBorders>
+            <w:shd w:val="clear" w:color="auto" w:fill="AEAAAA"/>
+            <w:hideMark/>
+          </w:tcPr>
+          <w:p>
+            <w:pPr>
+              <w:spacing w:line="256" w:lineRule="auto"/>
+            </w:pPr>
+            <w:proofErr w:type="spellStart"/>
+            <w:r>
+              <w:t>personal_status</w:t>
+            </w:r>
+            <w:proofErr w:type="spellEnd"/>
+            <w:r>
+              <w:t xml:space="preserve"> </w:t>
+            </w:r>
+          </w:p>
+        </w:tc>
+        <w:tc>
+          <w:tcPr>
+            <w:tcW w:w="2660" w:type="dxa"/>
+            <w:tcBorders>
+              <w:top w:val="single" w:sz="4" w:space="0" w:color="000000"/>
+              <w:left w:val="single" w:sz="4" w:space="0" w:color="000000"/>
+              <w:bottom w:val="single" w:sz="4" w:space="0" w:color="000000"/>
+              <w:right w:val="single" w:sz="4" w:space="0" w:color="000000"/>
+            </w:tcBorders>
+            <w:shd w:val="clear" w:color="auto" w:fill="AEAAAA"/>
+          </w:tcPr>
+          <w:p>
+            <w:pPr>
+              <w:spacing w:after="160" w:line="256" w:lineRule="auto"/>
+            </w:pPr>
+          </w:p>
+        </w:tc>
+        <w:tc>
+          <w:tcPr>
+            <w:tcW w:w="2204" w:type="dxa"/>
+            <w:tcBorders>
+              <w:top w:val="single" w:sz="4" w:space="0" w:color="000000"/>
+              <w:left w:val="single" w:sz="4" w:space="0" w:color="000000"/>
+              <w:bottom w:val="single" w:sz="4" w:space="0" w:color="000000"/>
+              <w:right w:val="single" w:sz="4" w:space="0" w:color="000000"/>
+            </w:tcBorders>
+            <w:shd w:val="clear" w:color="auto" w:fill="AEAAAA"/>
+            <w:hideMark/>
+          </w:tcPr>
+          <w:p>
+            <w:pPr>
+              <w:spacing w:line="256" w:lineRule="auto"/>
+              <w:ind w:left="1"/>
+            </w:pPr>
+            <w:r>
+              <w:t xml:space="preserve"> </w:t>
+            </w:r>
+          </w:p>
+        </w:tc>
+        <w:tc>
+          <w:tcPr>
+            <w:tcW w:w="2171" w:type="dxa"/>
+            <w:tcBorders>
+              <w:top w:val="single" w:sz="4" w:space="0" w:color="000000"/>
+              <w:left w:val="single" w:sz="4" w:space="0" w:color="000000"/>
+              <w:bottom w:val="single" w:sz="4" w:space="0" w:color="000000"/>
+              <w:right w:val="single" w:sz="4" w:space="0" w:color="000000"/>
+            </w:tcBorders>
+            <w:shd w:val="clear" w:color="auto" w:fill="AEAAAA"/>
+            <w:hideMark/>
+          </w:tcPr>
+          <w:p>
+            <w:pPr>
+              <w:spacing w:line="256" w:lineRule="auto"/>
+              <w:ind w:left="1"/>
+            </w:pPr>
+            <w:r>
+              <w:t xml:space="preserve"> </w:t>
+            </w:r>
+          </w:p>
+        </w:tc>
+      </w:tr>
+      <w:tr>
+        <w:trPr>
+          <w:trHeight w:val="1087"/>
+        </w:trPr>
+        <w:tc>
+          <w:tcPr>
+            <w:tcW w:w="1981" w:type="dxa"/>
+            <w:tcBorders>
+              <w:top w:val="single" w:sz="4" w:space="0" w:color="000000"/>
+              <w:left w:val="single" w:sz="4" w:space="0" w:color="000000"/>
+              <w:bottom w:val="single" w:sz="4" w:space="0" w:color="000000"/>
+              <w:right w:val="single" w:sz="4" w:space="0" w:color="000000"/>
+            </w:tcBorders>
+            <w:hideMark/>
+          </w:tcPr>
+          <w:p>
+            <w:pPr>
+              <w:spacing w:line="256" w:lineRule="auto"/>
+            </w:pPr>
+            <w:r>
+              <w:t xml:space="preserve"> </w:t>
+            </w:r>
+          </w:p>
+        </w:tc>
+        <w:tc>
+          <w:tcPr>
+            <w:tcW w:w="2660" w:type="dxa"/>
+            <w:tcBorders>
+              <w:top w:val="single" w:sz="4" w:space="0" w:color="000000"/>
+              <w:left w:val="single" w:sz="4" w:space="0" w:color="000000"/>
+              <w:bottom w:val="single" w:sz="4" w:space="0" w:color="000000"/>
+              <w:right w:val="single" w:sz="4" w:space="0" w:color="000000"/>
+            </w:tcBorders>
+            <w:hideMark/>
+          </w:tcPr>
+          <w:p>
+            <w:pPr>
+              <w:spacing w:line="256" w:lineRule="auto"/>
+              <w:ind w:left="1"/>
+            </w:pPr>
+            <w:r>
+              <w:t>Female div/</w:t>
+            </w:r>
+            <w:proofErr w:type="spellStart"/>
+            <w:r>
+              <w:t>sep</w:t>
+            </w:r>
+            <w:proofErr w:type="spellEnd"/>
+            <w:r>
+              <w:t xml:space="preserve">/mar </w:t>
+            </w:r>
+          </w:p>
+        </w:tc>
+        <w:tc>
+          <w:tcPr>
+            <w:tcW w:w="2204" w:type="dxa"/>
+            <w:tcBorders>
+              <w:top w:val="single" w:sz="4" w:space="0" w:color="000000"/>
+              <w:left w:val="single" w:sz="4" w:space="0" w:color="000000"/>
+              <w:bottom w:val="single" w:sz="4" w:space="0" w:color="000000"/>
+              <w:right w:val="single" w:sz="4" w:space="0" w:color="000000"/>
+            </w:tcBorders>
+            <w:hideMark/>
+          </w:tcPr>
+          <w:p>
+            <w:pPr>
+              <w:spacing w:line="256" w:lineRule="auto"/>
+              <w:ind w:left="1"/>
+            </w:pPr>
+            <w:r>
+              <w:t>Female div/</w:t>
+            </w:r>
+            <w:proofErr w:type="spellStart"/>
+            <w:r>
+              <w:t>sep</w:t>
+            </w:r>
+            <w:proofErr w:type="spellEnd"/>
+            <w:r>
+              <w:t xml:space="preserve">/mar </w:t>
+            </w:r>
+          </w:p>
+        </w:tc>
+        <w:tc>
+          <w:tcPr>
+            <w:tcW w:w="2171" w:type="dxa"/>
+            <w:tcBorders>
+              <w:top w:val="single" w:sz="4" w:space="0" w:color="000000"/>
+              <w:left w:val="single" w:sz="4" w:space="0" w:color="000000"/>
+              <w:bottom w:val="single" w:sz="4" w:space="0" w:color="000000"/>
+              <w:right w:val="single" w:sz="4" w:space="0" w:color="000000"/>
+            </w:tcBorders>
+            <w:hideMark/>
+          </w:tcPr>
+          <w:p>
+            <w:pPr>
+              <w:spacing w:line="256" w:lineRule="auto"/>
+              <w:ind w:left="1"/>
+            </w:pPr>
+            <w:r>
+              <w:t xml:space="preserve">Changed dep to </w:t>
+            </w:r>
+            <w:proofErr w:type="spellStart"/>
+            <w:r>
+              <w:t>sep</w:t>
+            </w:r>
+            <w:proofErr w:type="spellEnd"/>
+            <w:r>
+              <w:t xml:space="preserve"> to correspond with similar value male div/</w:t>
+            </w:r>
+            <w:proofErr w:type="spellStart"/>
+            <w:r>
+              <w:t>sep</w:t>
+            </w:r>
+            <w:proofErr w:type="spellEnd"/>
+            <w:r>
+              <w:t xml:space="preserve"> </w:t>
+            </w:r>
+          </w:p>
+        </w:tc>
+      </w:tr>
+      <w:tr>
+        <w:trPr>
+          <w:trHeight w:val="276"/>
+        </w:trPr>
+        <w:tc>
+          <w:tcPr>
+            <w:tcW w:w="1981" w:type="dxa"/>
+            <w:tcBorders>
+              <w:top w:val="single" w:sz="4" w:space="0" w:color="000000"/>
+              <w:left w:val="single" w:sz="4" w:space="0" w:color="000000"/>
+              <w:bottom w:val="single" w:sz="4" w:space="0" w:color="000000"/>
+              <w:right w:val="single" w:sz="4" w:space="0" w:color="000000"/>
+            </w:tcBorders>
+            <w:shd w:val="clear" w:color="auto" w:fill="AEAAAA"/>
+            <w:hideMark/>
+          </w:tcPr>
+          <w:p>
+            <w:pPr>
+              <w:spacing w:line="256" w:lineRule="auto"/>
+            </w:pPr>
+            <w:r>
+              <w:t xml:space="preserve">age </w:t>
+            </w:r>
+          </w:p>
+        </w:tc>
+        <w:tc>
+          <w:tcPr>
+            <w:tcW w:w="2660" w:type="dxa"/>
+            <w:tcBorders>
+              <w:top w:val="single" w:sz="4" w:space="0" w:color="000000"/>
+              <w:left w:val="single" w:sz="4" w:space="0" w:color="000000"/>
+              <w:bottom w:val="single" w:sz="4" w:space="0" w:color="000000"/>
+              <w:right w:val="single" w:sz="4" w:space="0" w:color="000000"/>
+            </w:tcBorders>
+            <w:shd w:val="clear" w:color="auto" w:fill="AEAAAA"/>
+            <w:hideMark/>
+          </w:tcPr>
+          <w:p>
+            <w:pPr>
+              <w:spacing w:line="256" w:lineRule="auto"/>
+              <w:ind w:left="1"/>
+            </w:pPr>
+            <w:r>
+              <w:t xml:space="preserve"> </w:t>
+            </w:r>
+          </w:p>
+        </w:tc>
+        <w:tc>
+          <w:tcPr>
+            <w:tcW w:w="2204" w:type="dxa"/>
+            <w:tcBorders>
+              <w:top w:val="single" w:sz="4" w:space="0" w:color="000000"/>
+              <w:left w:val="single" w:sz="4" w:space="0" w:color="000000"/>
+              <w:bottom w:val="single" w:sz="4" w:space="0" w:color="000000"/>
+              <w:right w:val="single" w:sz="4" w:space="0" w:color="000000"/>
+            </w:tcBorders>
+            <w:shd w:val="clear" w:color="auto" w:fill="AEAAAA"/>
+            <w:hideMark/>
+          </w:tcPr>
+          <w:p>
+            <w:pPr>
+              <w:spacing w:line="256" w:lineRule="auto"/>
+              <w:ind w:left="1"/>
+            </w:pPr>
+            <w:r>
+              <w:t xml:space="preserve"> </w:t>
+            </w:r>
+          </w:p>
+        </w:tc>
+        <w:tc>
+          <w:tcPr>
+            <w:tcW w:w="2171" w:type="dxa"/>
+            <w:tcBorders>
+              <w:top w:val="single" w:sz="4" w:space="0" w:color="000000"/>
+              <w:left w:val="single" w:sz="4" w:space="0" w:color="000000"/>
+              <w:bottom w:val="single" w:sz="4" w:space="0" w:color="000000"/>
+              <w:right w:val="single" w:sz="4" w:space="0" w:color="000000"/>
+            </w:tcBorders>
+            <w:shd w:val="clear" w:color="auto" w:fill="AEAAAA"/>
+            <w:hideMark/>
+          </w:tcPr>
+          <w:p>
+            <w:pPr>
+              <w:spacing w:line="256" w:lineRule="auto"/>
+              <w:ind w:left="1"/>
+            </w:pPr>
+            <w:r>
+              <w:t xml:space="preserve"> </w:t>
+            </w:r>
+          </w:p>
+        </w:tc>
+      </w:tr>
+      <w:tr>
+        <w:trPr>
+          <w:trHeight w:val="280"/>
+        </w:trPr>
+        <w:tc>
+          <w:tcPr>
+            <w:tcW w:w="1981" w:type="dxa"/>
+            <w:tcBorders>
+              <w:top w:val="single" w:sz="4" w:space="0" w:color="000000"/>
+              <w:left w:val="single" w:sz="4" w:space="0" w:color="000000"/>
+              <w:bottom w:val="single" w:sz="4" w:space="0" w:color="000000"/>
+              <w:right w:val="single" w:sz="4" w:space="0" w:color="000000"/>
+            </w:tcBorders>
+            <w:hideMark/>
+          </w:tcPr>
+          <w:p>
+            <w:pPr>
+              <w:spacing w:line="256" w:lineRule="auto"/>
+            </w:pPr>
+            <w:r>
+              <w:t xml:space="preserve"> </w:t>
+            </w:r>
+          </w:p>
+        </w:tc>
+        <w:tc>
+          <w:tcPr>
+            <w:tcW w:w="2660" w:type="dxa"/>
+            <w:tcBorders>
+              <w:top w:val="single" w:sz="4" w:space="0" w:color="000000"/>
+              <w:left w:val="single" w:sz="4" w:space="0" w:color="000000"/>
+              <w:bottom w:val="single" w:sz="4" w:space="0" w:color="000000"/>
+              <w:right w:val="single" w:sz="4" w:space="0" w:color="000000"/>
+            </w:tcBorders>
+            <w:hideMark/>
+          </w:tcPr>
+          <w:p>
+            <w:pPr>
+              <w:spacing w:line="256" w:lineRule="auto"/>
+              <w:ind w:left="1"/>
+            </w:pPr>
+            <w:r>
+              <w:t xml:space="preserve">-29  </w:t>
+            </w:r>
+          </w:p>
+        </w:tc>
+        <w:tc>
+          <w:tcPr>
+            <w:tcW w:w="2204" w:type="dxa"/>
+            <w:tcBorders>
+              <w:top w:val="single" w:sz="4" w:space="0" w:color="000000"/>
+              <w:left w:val="single" w:sz="4" w:space="0" w:color="000000"/>
+              <w:bottom w:val="single" w:sz="4" w:space="0" w:color="000000"/>
+              <w:right w:val="single" w:sz="4" w:space="0" w:color="000000"/>
+            </w:tcBorders>
+            <w:hideMark/>
+          </w:tcPr>
+          <w:p>
+            <w:pPr>
+              <w:spacing w:line="256" w:lineRule="auto"/>
+              <w:ind w:left="1"/>
+            </w:pPr>
+            <w:r>
+              <w:t xml:space="preserve">29 </w:t>
+            </w:r>
+          </w:p>
+        </w:tc>
+        <w:tc>
+          <w:tcPr>
+            <w:tcW w:w="2171" w:type="dxa"/>
+            <w:tcBorders>
+              <w:top w:val="single" w:sz="4" w:space="0" w:color="000000"/>
+              <w:left w:val="single" w:sz="4" w:space="0" w:color="000000"/>
+              <w:bottom w:val="single" w:sz="4" w:space="0" w:color="000000"/>
+              <w:right w:val="single" w:sz="4" w:space="0" w:color="000000"/>
+            </w:tcBorders>
+            <w:hideMark/>
+          </w:tcPr>
+          <w:p>
+            <w:pPr>
+              <w:spacing w:line="256" w:lineRule="auto"/>
+              <w:ind w:left="1"/>
+            </w:pPr>
+            <w:r>
+              <w:t xml:space="preserve">Removed negative  </w:t>
+            </w:r>
+          </w:p>
+        </w:tc>
+      </w:tr>
+      <w:tr>
+        <w:trPr>
+          <w:trHeight w:val="278"/>
+        </w:trPr>
+        <w:tc>
+          <w:tcPr>
+            <w:tcW w:w="1981" w:type="dxa"/>
+            <w:tcBorders>
+              <w:top w:val="single" w:sz="4" w:space="0" w:color="000000"/>
+              <w:left w:val="single" w:sz="4" w:space="0" w:color="000000"/>
+              <w:bottom w:val="single" w:sz="4" w:space="0" w:color="000000"/>
+              <w:right w:val="single" w:sz="4" w:space="0" w:color="000000"/>
+            </w:tcBorders>
+            <w:hideMark/>
+          </w:tcPr>
+          <w:p>
+            <w:pPr>
+              <w:spacing w:line="256" w:lineRule="auto"/>
+            </w:pPr>
+            <w:r>
+              <w:t xml:space="preserve"> </w:t>
+            </w:r>
+          </w:p>
+        </w:tc>
+        <w:tc>
+          <w:tcPr>
+            <w:tcW w:w="2660" w:type="dxa"/>
+            <w:tcBorders>
+              <w:top w:val="single" w:sz="4" w:space="0" w:color="000000"/>
+              <w:left w:val="single" w:sz="4" w:space="0" w:color="000000"/>
+              <w:bottom w:val="single" w:sz="4" w:space="0" w:color="000000"/>
+              <w:right w:val="single" w:sz="4" w:space="0" w:color="000000"/>
+            </w:tcBorders>
+            <w:hideMark/>
+          </w:tcPr>
+          <w:p>
+            <w:pPr>
+              <w:spacing w:line="256" w:lineRule="auto"/>
+              <w:ind w:left="1"/>
+            </w:pPr>
+            <w:r>
+              <w:t xml:space="preserve">-34 </w:t>
+            </w:r>
+          </w:p>
+        </w:tc>
+        <w:tc>
+          <w:tcPr>
+            <w:tcW w:w="2204" w:type="dxa"/>
+            <w:tcBorders>
+              <w:top w:val="single" w:sz="4" w:space="0" w:color="000000"/>
+              <w:left w:val="single" w:sz="4" w:space="0" w:color="000000"/>
+              <w:bottom w:val="single" w:sz="4" w:space="0" w:color="000000"/>
+              <w:right w:val="single" w:sz="4" w:space="0" w:color="000000"/>
+            </w:tcBorders>
+            <w:hideMark/>
+          </w:tcPr>
+          <w:p>
+            <w:pPr>
+              <w:spacing w:line="256" w:lineRule="auto"/>
+              <w:ind w:left="1"/>
+            </w:pPr>
+            <w:r>
+              <w:t xml:space="preserve">34 </w:t>
+            </w:r>
+          </w:p>
+        </w:tc>
+        <w:tc>
+          <w:tcPr>
+            <w:tcW w:w="2171" w:type="dxa"/>
+            <w:tcBorders>
+              <w:top w:val="single" w:sz="4" w:space="0" w:color="000000"/>
+              <w:left w:val="single" w:sz="4" w:space="0" w:color="000000"/>
+              <w:bottom w:val="single" w:sz="4" w:space="0" w:color="000000"/>
+              <w:right w:val="single" w:sz="4" w:space="0" w:color="000000"/>
+            </w:tcBorders>
+            <w:hideMark/>
+          </w:tcPr>
+          <w:p>
+            <w:pPr>
+              <w:spacing w:line="256" w:lineRule="auto"/>
+              <w:ind w:left="1"/>
+            </w:pPr>
+            <w:r>
+              <w:t xml:space="preserve">Removed negative </w:t>
+            </w:r>
+          </w:p>
+        </w:tc>
+      </w:tr>
+      <w:tr>
+        <w:trPr>
+          <w:trHeight w:val="279"/>
+        </w:trPr>
+        <w:tc>
+          <w:tcPr>
+            <w:tcW w:w="1981" w:type="dxa"/>
+            <w:tcBorders>
+              <w:top w:val="single" w:sz="4" w:space="0" w:color="000000"/>
+              <w:left w:val="single" w:sz="4" w:space="0" w:color="000000"/>
+              <w:bottom w:val="single" w:sz="4" w:space="0" w:color="000000"/>
+              <w:right w:val="single" w:sz="4" w:space="0" w:color="000000"/>
+            </w:tcBorders>
+            <w:hideMark/>
+          </w:tcPr>
+          <w:p>
+            <w:pPr>
+              <w:spacing w:line="256" w:lineRule="auto"/>
+            </w:pPr>
+            <w:r>
+              <w:t xml:space="preserve"> </w:t>
+            </w:r>
+          </w:p>
+        </w:tc>
+        <w:tc>
+          <w:tcPr>
+            <w:tcW w:w="2660" w:type="dxa"/>
+            <w:tcBorders>
+              <w:top w:val="single" w:sz="4" w:space="0" w:color="000000"/>
+              <w:left w:val="single" w:sz="4" w:space="0" w:color="000000"/>
+              <w:bottom w:val="single" w:sz="4" w:space="0" w:color="000000"/>
+              <w:right w:val="single" w:sz="4" w:space="0" w:color="000000"/>
+            </w:tcBorders>
+            <w:hideMark/>
+          </w:tcPr>
+          <w:p>
+            <w:pPr>
+              <w:spacing w:line="256" w:lineRule="auto"/>
+              <w:ind w:left="1"/>
+            </w:pPr>
+            <w:r>
+              <w:t xml:space="preserve">-35 </w:t>
+            </w:r>
+          </w:p>
+        </w:tc>
+        <w:tc>
+          <w:tcPr>
+            <w:tcW w:w="2204" w:type="dxa"/>
+            <w:tcBorders>
+              <w:top w:val="single" w:sz="4" w:space="0" w:color="000000"/>
+              <w:left w:val="single" w:sz="4" w:space="0" w:color="000000"/>
+              <w:bottom w:val="single" w:sz="4" w:space="0" w:color="000000"/>
+              <w:right w:val="single" w:sz="4" w:space="0" w:color="000000"/>
+            </w:tcBorders>
+            <w:hideMark/>
+          </w:tcPr>
+          <w:p>
+            <w:pPr>
+              <w:spacing w:line="256" w:lineRule="auto"/>
+              <w:ind w:left="1"/>
+            </w:pPr>
+            <w:r>
+              <w:t xml:space="preserve">35 </w:t>
+            </w:r>
+          </w:p>
+        </w:tc>
+        <w:tc>
+          <w:tcPr>
+            <w:tcW w:w="2171" w:type="dxa"/>
+            <w:tcBorders>
+              <w:top w:val="single" w:sz="4" w:space="0" w:color="000000"/>
+              <w:left w:val="single" w:sz="4" w:space="0" w:color="000000"/>
+              <w:bottom w:val="single" w:sz="4" w:space="0" w:color="000000"/>
+              <w:right w:val="single" w:sz="4" w:space="0" w:color="000000"/>
+            </w:tcBorders>
+            <w:hideMark/>
+          </w:tcPr>
+          <w:p>
+            <w:pPr>
+              <w:spacing w:line="256" w:lineRule="auto"/>
+              <w:ind w:left="1"/>
+            </w:pPr>
+            <w:r>
+              <w:t xml:space="preserve">Removed negative </w:t>
+            </w:r>
+          </w:p>
+        </w:tc>
+      </w:tr>
+      <w:tr>
+        <w:trPr>
+          <w:trHeight w:val="278"/>
+        </w:trPr>
+        <w:tc>
+          <w:tcPr>
+            <w:tcW w:w="1981" w:type="dxa"/>
+            <w:tcBorders>
+              <w:top w:val="single" w:sz="4" w:space="0" w:color="000000"/>
+              <w:left w:val="single" w:sz="4" w:space="0" w:color="000000"/>
+              <w:bottom w:val="single" w:sz="4" w:space="0" w:color="000000"/>
+              <w:right w:val="single" w:sz="4" w:space="0" w:color="000000"/>
+            </w:tcBorders>
+            <w:hideMark/>
+          </w:tcPr>
+          <w:p>
+            <w:pPr>
+              <w:spacing w:line="256" w:lineRule="auto"/>
+            </w:pPr>
+            <w:r>
+              <w:t xml:space="preserve"> </w:t>
+            </w:r>
+          </w:p>
+        </w:tc>
+        <w:tc>
+          <w:tcPr>
+            <w:tcW w:w="2660" w:type="dxa"/>
+            <w:tcBorders>
+              <w:top w:val="single" w:sz="4" w:space="0" w:color="000000"/>
+              <w:left w:val="single" w:sz="4" w:space="0" w:color="000000"/>
+              <w:bottom w:val="single" w:sz="4" w:space="0" w:color="000000"/>
+              <w:right w:val="single" w:sz="4" w:space="0" w:color="000000"/>
+            </w:tcBorders>
+            <w:hideMark/>
+          </w:tcPr>
+          <w:p>
+            <w:pPr>
+              <w:spacing w:line="256" w:lineRule="auto"/>
+              <w:ind w:left="1"/>
+            </w:pPr>
+            <w:r>
+              <w:t xml:space="preserve">0.24 </w:t>
+            </w:r>
+          </w:p>
+        </w:tc>
+        <w:tc>
+          <w:tcPr>
+            <w:tcW w:w="2204" w:type="dxa"/>
+            <w:tcBorders>
+              <w:top w:val="single" w:sz="4" w:space="0" w:color="000000"/>
+              <w:left w:val="single" w:sz="4" w:space="0" w:color="000000"/>
+              <w:bottom w:val="single" w:sz="4" w:space="0" w:color="000000"/>
+              <w:right w:val="single" w:sz="4" w:space="0" w:color="000000"/>
+            </w:tcBorders>
+            <w:hideMark/>
+          </w:tcPr>
+          <w:p>
+            <w:pPr>
+              <w:spacing w:line="256" w:lineRule="auto"/>
+              <w:ind w:left="1"/>
+            </w:pPr>
+            <w:r>
+              <w:t xml:space="preserve">24 </w:t>
+            </w:r>
+          </w:p>
+        </w:tc>
+        <w:tc>
+          <w:tcPr>
+            <w:tcW w:w="2171" w:type="dxa"/>
+            <w:tcBorders>
+              <w:top w:val="single" w:sz="4" w:space="0" w:color="000000"/>
+              <w:left w:val="single" w:sz="4" w:space="0" w:color="000000"/>
+              <w:bottom w:val="single" w:sz="4" w:space="0" w:color="000000"/>
+              <w:right w:val="single" w:sz="4" w:space="0" w:color="000000"/>
+            </w:tcBorders>
+            <w:hideMark/>
+          </w:tcPr>
+          <w:p>
+            <w:pPr>
+              <w:spacing w:line="256" w:lineRule="auto"/>
+              <w:ind w:left="1"/>
+            </w:pPr>
+            <w:r>
+              <w:t xml:space="preserve">Removed decimal  </w:t>
+            </w:r>
+          </w:p>
+        </w:tc>
+      </w:tr>
+      <w:tr>
+        <w:trPr>
+          <w:trHeight w:val="278"/>
+        </w:trPr>
+        <w:tc>
+          <w:tcPr>
+            <w:tcW w:w="1981" w:type="dxa"/>
+            <w:tcBorders>
+              <w:top w:val="single" w:sz="4" w:space="0" w:color="000000"/>
+              <w:left w:val="single" w:sz="4" w:space="0" w:color="000000"/>
+              <w:bottom w:val="single" w:sz="4" w:space="0" w:color="000000"/>
+              <w:right w:val="single" w:sz="4" w:space="0" w:color="000000"/>
+            </w:tcBorders>
+            <w:hideMark/>
+          </w:tcPr>
+          <w:p>
+            <w:pPr>
+              <w:spacing w:line="256" w:lineRule="auto"/>
+            </w:pPr>
+            <w:r>
+              <w:t xml:space="preserve"> </w:t>
+            </w:r>
+          </w:p>
+        </w:tc>
+        <w:tc>
+          <w:tcPr>
+            <w:tcW w:w="2660" w:type="dxa"/>
+            <w:tcBorders>
+              <w:top w:val="single" w:sz="4" w:space="0" w:color="000000"/>
+              <w:left w:val="single" w:sz="4" w:space="0" w:color="000000"/>
+              <w:bottom w:val="single" w:sz="4" w:space="0" w:color="000000"/>
+              <w:right w:val="single" w:sz="4" w:space="0" w:color="000000"/>
+            </w:tcBorders>
+            <w:hideMark/>
+          </w:tcPr>
+          <w:p>
+            <w:pPr>
+              <w:spacing w:line="256" w:lineRule="auto"/>
+              <w:ind w:left="1"/>
+            </w:pPr>
+            <w:r>
+              <w:t xml:space="preserve">0.35 </w:t>
+            </w:r>
+          </w:p>
+        </w:tc>
+        <w:tc>
+          <w:tcPr>
+            <w:tcW w:w="2204" w:type="dxa"/>
+            <w:tcBorders>
+              <w:top w:val="single" w:sz="4" w:space="0" w:color="000000"/>
+              <w:left w:val="single" w:sz="4" w:space="0" w:color="000000"/>
+              <w:bottom w:val="single" w:sz="4" w:space="0" w:color="000000"/>
+              <w:right w:val="single" w:sz="4" w:space="0" w:color="000000"/>
+            </w:tcBorders>
+            <w:hideMark/>
+          </w:tcPr>
+          <w:p>
+            <w:pPr>
+              <w:spacing w:line="256" w:lineRule="auto"/>
+              <w:ind w:left="1"/>
+            </w:pPr>
+            <w:r>
+              <w:t xml:space="preserve">35 </w:t>
+            </w:r>
+          </w:p>
+        </w:tc>
+        <w:tc>
+          <w:tcPr>
+            <w:tcW w:w="2171" w:type="dxa"/>
+            <w:tcBorders>
+              <w:top w:val="single" w:sz="4" w:space="0" w:color="000000"/>
+              <w:left w:val="single" w:sz="4" w:space="0" w:color="000000"/>
+              <w:bottom w:val="single" w:sz="4" w:space="0" w:color="000000"/>
+              <w:right w:val="single" w:sz="4" w:space="0" w:color="000000"/>
+            </w:tcBorders>
+            <w:hideMark/>
+          </w:tcPr>
+          <w:p>
+            <w:pPr>
+              <w:spacing w:line="256" w:lineRule="auto"/>
+              <w:ind w:left="1"/>
+            </w:pPr>
+            <w:r>
+              <w:t xml:space="preserve">Removed decimal </w:t>
+            </w:r>
+          </w:p>
+        </w:tc>
+      </w:tr>
+      <w:tr>
+        <w:trPr>
+          <w:trHeight w:val="278"/>
+        </w:trPr>
+        <w:tc>
+          <w:tcPr>
+            <w:tcW w:w="1981" w:type="dxa"/>
+            <w:tcBorders>
+              <w:top w:val="single" w:sz="4" w:space="0" w:color="000000"/>
+              <w:left w:val="single" w:sz="4" w:space="0" w:color="000000"/>
+              <w:bottom w:val="single" w:sz="4" w:space="0" w:color="000000"/>
+              <w:right w:val="single" w:sz="4" w:space="0" w:color="000000"/>
+            </w:tcBorders>
+            <w:hideMark/>
+          </w:tcPr>
+          <w:p>
+            <w:pPr>
+              <w:spacing w:line="256" w:lineRule="auto"/>
+            </w:pPr>
+            <w:r>
+              <w:t xml:space="preserve"> </w:t>
+            </w:r>
+          </w:p>
+        </w:tc>
+        <w:tc>
+          <w:tcPr>
+            <w:tcW w:w="2660" w:type="dxa"/>
+            <w:tcBorders>
+              <w:top w:val="single" w:sz="4" w:space="0" w:color="000000"/>
+              <w:left w:val="single" w:sz="4" w:space="0" w:color="000000"/>
+              <w:bottom w:val="single" w:sz="4" w:space="0" w:color="000000"/>
+              <w:right w:val="single" w:sz="4" w:space="0" w:color="000000"/>
+            </w:tcBorders>
+            <w:hideMark/>
+          </w:tcPr>
+          <w:p>
+            <w:pPr>
+              <w:spacing w:line="256" w:lineRule="auto"/>
+              <w:ind w:left="1"/>
+            </w:pPr>
+            <w:r>
+              <w:t xml:space="preserve">0.44 </w:t>
+            </w:r>
+          </w:p>
+        </w:tc>
+        <w:tc>
+          <w:tcPr>
+            <w:tcW w:w="2204" w:type="dxa"/>
+            <w:tcBorders>
+              <w:top w:val="single" w:sz="4" w:space="0" w:color="000000"/>
+              <w:left w:val="single" w:sz="4" w:space="0" w:color="000000"/>
+              <w:bottom w:val="single" w:sz="4" w:space="0" w:color="000000"/>
+              <w:right w:val="single" w:sz="4" w:space="0" w:color="000000"/>
+            </w:tcBorders>
+            <w:hideMark/>
+          </w:tcPr>
+          <w:p>
+            <w:pPr>
+              <w:spacing w:line="256" w:lineRule="auto"/>
+              <w:ind w:left="1"/>
+            </w:pPr>
+            <w:r>
+              <w:t xml:space="preserve">44 </w:t>
+            </w:r>
+          </w:p>
+        </w:tc>
+        <w:tc>
+          <w:tcPr>
+            <w:tcW w:w="2171" w:type="dxa"/>
+            <w:tcBorders>
+              <w:top w:val="single" w:sz="4" w:space="0" w:color="000000"/>
+              <w:left w:val="single" w:sz="4" w:space="0" w:color="000000"/>
+              <w:bottom w:val="single" w:sz="4" w:space="0" w:color="000000"/>
+              <w:right w:val="single" w:sz="4" w:space="0" w:color="000000"/>
+            </w:tcBorders>
+            <w:hideMark/>
+          </w:tcPr>
+          <w:p>
+            <w:pPr>
+              <w:spacing w:line="256" w:lineRule="auto"/>
+              <w:ind w:left="1"/>
+            </w:pPr>
+            <w:r>
+              <w:t xml:space="preserve">Removed decimal </w:t>
+            </w:r>
+          </w:p>
+        </w:tc>
+      </w:tr>
+      <w:tr>
+        <w:trPr>
+          <w:trHeight w:val="816"/>
+        </w:trPr>
+        <w:tc>
+          <w:tcPr>
+            <w:tcW w:w="1981" w:type="dxa"/>
+            <w:tcBorders>
+              <w:top w:val="single" w:sz="4" w:space="0" w:color="000000"/>
+              <w:left w:val="single" w:sz="4" w:space="0" w:color="000000"/>
+              <w:bottom w:val="single" w:sz="4" w:space="0" w:color="000000"/>
+              <w:right w:val="single" w:sz="4" w:space="0" w:color="000000"/>
+            </w:tcBorders>
+            <w:hideMark/>
+          </w:tcPr>
+          <w:p>
+            <w:pPr>
+              <w:spacing w:line="256" w:lineRule="auto"/>
+            </w:pPr>
+            <w:r>
+              <w:t xml:space="preserve"> </w:t>
+            </w:r>
+          </w:p>
+        </w:tc>
+        <w:tc>
+          <w:tcPr>
+            <w:tcW w:w="2660" w:type="dxa"/>
+            <w:tcBorders>
+              <w:top w:val="single" w:sz="4" w:space="0" w:color="000000"/>
+              <w:left w:val="single" w:sz="4" w:space="0" w:color="000000"/>
+              <w:bottom w:val="single" w:sz="4" w:space="0" w:color="000000"/>
+              <w:right w:val="single" w:sz="4" w:space="0" w:color="000000"/>
+            </w:tcBorders>
+            <w:hideMark/>
+          </w:tcPr>
+          <w:p>
+            <w:pPr>
+              <w:spacing w:line="256" w:lineRule="auto"/>
+              <w:ind w:left="1"/>
+            </w:pPr>
+            <w:r>
+              <w:t xml:space="preserve">1 </w:t>
+            </w:r>
+          </w:p>
+        </w:tc>
+        <w:tc>
+          <w:tcPr>
+            <w:tcW w:w="2204" w:type="dxa"/>
+            <w:tcBorders>
+              <w:top w:val="single" w:sz="4" w:space="0" w:color="000000"/>
+              <w:left w:val="single" w:sz="4" w:space="0" w:color="000000"/>
+              <w:bottom w:val="single" w:sz="4" w:space="0" w:color="000000"/>
+              <w:right w:val="single" w:sz="4" w:space="0" w:color="000000"/>
+            </w:tcBorders>
+            <w:hideMark/>
+          </w:tcPr>
+          <w:p>
+            <w:pPr>
+              <w:spacing w:line="256" w:lineRule="auto"/>
+              <w:ind w:left="1"/>
+            </w:pPr>
+            <w:r>
+              <w:t xml:space="preserve">19 </w:t>
+            </w:r>
+          </w:p>
+        </w:tc>
+        <w:tc>
+          <w:tcPr>
+            <w:tcW w:w="2171" w:type="dxa"/>
+            <w:tcBorders>
+              <w:top w:val="single" w:sz="4" w:space="0" w:color="000000"/>
+              <w:left w:val="single" w:sz="4" w:space="0" w:color="000000"/>
+              <w:bottom w:val="single" w:sz="4" w:space="0" w:color="000000"/>
+              <w:right w:val="single" w:sz="4" w:space="0" w:color="000000"/>
+            </w:tcBorders>
+            <w:hideMark/>
+          </w:tcPr>
+          <w:p>
+            <w:pPr>
+              <w:spacing w:line="256" w:lineRule="auto"/>
+              <w:ind w:left="1"/>
+            </w:pPr>
+            <w:r>
+              <w:t xml:space="preserve">Looked at similar </w:t>
+            </w:r>
+          </w:p>
+          <w:p>
+            <w:pPr>
+              <w:spacing w:line="256" w:lineRule="auto"/>
+              <w:ind w:left="1"/>
+            </w:pPr>
+            <w:r>
+              <w:t xml:space="preserve">values for this row to </w:t>
+            </w:r>
+          </w:p>
+          <w:p>
+            <w:pPr>
+              <w:spacing w:line="256" w:lineRule="auto"/>
+              <w:ind w:left="1"/>
+            </w:pPr>
+            <w:r>
+              <w:t xml:space="preserve">assume </w:t>
+            </w:r>
+          </w:p>
+        </w:tc>
+      </w:tr>
+      <w:tr>
+        <w:trPr>
+          <w:trHeight w:val="816"/>
+        </w:trPr>
+        <w:tc>
+          <w:tcPr>
+            <w:tcW w:w="1981" w:type="dxa"/>
+            <w:tcBorders>
+              <w:top w:val="single" w:sz="4" w:space="0" w:color="000000"/>
+              <w:left w:val="single" w:sz="4" w:space="0" w:color="000000"/>
+              <w:bottom w:val="single" w:sz="4" w:space="0" w:color="000000"/>
+              <w:right w:val="single" w:sz="4" w:space="0" w:color="000000"/>
+            </w:tcBorders>
+            <w:hideMark/>
+          </w:tcPr>
+          <w:p>
+            <w:pPr>
+              <w:spacing w:line="256" w:lineRule="auto"/>
+            </w:pPr>
+            <w:r>
+              <w:lastRenderedPageBreak/>
+              <w:t xml:space="preserve"> </w:t>
+            </w:r>
+          </w:p>
+        </w:tc>
+        <w:tc>
+          <w:tcPr>
+            <w:tcW w:w="2660" w:type="dxa"/>
+            <w:tcBorders>
+              <w:top w:val="single" w:sz="4" w:space="0" w:color="000000"/>
+              <w:left w:val="single" w:sz="4" w:space="0" w:color="000000"/>
+              <w:bottom w:val="single" w:sz="4" w:space="0" w:color="000000"/>
+              <w:right w:val="single" w:sz="4" w:space="0" w:color="000000"/>
+            </w:tcBorders>
+            <w:hideMark/>
+          </w:tcPr>
+          <w:p>
+            <w:pPr>
+              <w:spacing w:line="256" w:lineRule="auto"/>
+              <w:ind w:left="1"/>
+            </w:pPr>
+            <w:r>
+              <w:t xml:space="preserve">6 </w:t>
+            </w:r>
+          </w:p>
+        </w:tc>
+        <w:tc>
+          <w:tcPr>
+            <w:tcW w:w="2204" w:type="dxa"/>
+            <w:tcBorders>
+              <w:top w:val="single" w:sz="4" w:space="0" w:color="000000"/>
+              <w:left w:val="single" w:sz="4" w:space="0" w:color="000000"/>
+              <w:bottom w:val="single" w:sz="4" w:space="0" w:color="000000"/>
+              <w:right w:val="single" w:sz="4" w:space="0" w:color="000000"/>
+            </w:tcBorders>
+            <w:hideMark/>
+          </w:tcPr>
+          <w:p>
+            <w:pPr>
+              <w:spacing w:line="256" w:lineRule="auto"/>
+              <w:ind w:left="1"/>
+            </w:pPr>
+            <w:r>
+              <w:t xml:space="preserve">26 </w:t>
+            </w:r>
+          </w:p>
+        </w:tc>
+        <w:tc>
+          <w:tcPr>
+            <w:tcW w:w="2171" w:type="dxa"/>
+            <w:tcBorders>
+              <w:top w:val="single" w:sz="4" w:space="0" w:color="000000"/>
+              <w:left w:val="single" w:sz="4" w:space="0" w:color="000000"/>
+              <w:bottom w:val="single" w:sz="4" w:space="0" w:color="000000"/>
+              <w:right w:val="single" w:sz="4" w:space="0" w:color="000000"/>
+            </w:tcBorders>
+            <w:hideMark/>
+          </w:tcPr>
+          <w:p>
+            <w:pPr>
+              <w:spacing w:line="256" w:lineRule="auto"/>
+              <w:ind w:left="1"/>
+            </w:pPr>
+            <w:r>
+              <w:t xml:space="preserve">Looked at similar </w:t>
+            </w:r>
+          </w:p>
+          <w:p>
+            <w:pPr>
+              <w:spacing w:line="256" w:lineRule="auto"/>
+              <w:ind w:left="1"/>
+            </w:pPr>
+            <w:r>
+              <w:t xml:space="preserve">values for this row to </w:t>
+            </w:r>
+          </w:p>
+          <w:p>
+            <w:pPr>
+              <w:spacing w:line="256" w:lineRule="auto"/>
+              <w:ind w:left="1"/>
+            </w:pPr>
+            <w:r>
+              <w:t xml:space="preserve">assume </w:t>
+            </w:r>
+          </w:p>
+        </w:tc>
+      </w:tr>
+      <w:tr>
+        <w:trPr>
+          <w:trHeight w:val="547"/>
+        </w:trPr>
+        <w:tc>
+          <w:tcPr>
+            <w:tcW w:w="1981" w:type="dxa"/>
+            <w:tcBorders>
+              <w:top w:val="single" w:sz="4" w:space="0" w:color="000000"/>
+              <w:left w:val="single" w:sz="4" w:space="0" w:color="000000"/>
+              <w:bottom w:val="single" w:sz="4" w:space="0" w:color="000000"/>
+              <w:right w:val="single" w:sz="4" w:space="0" w:color="000000"/>
+            </w:tcBorders>
+            <w:hideMark/>
+          </w:tcPr>
+          <w:p>
+            <w:pPr>
+              <w:spacing w:line="256" w:lineRule="auto"/>
+            </w:pPr>
+            <w:r>
+              <w:t xml:space="preserve"> </w:t>
+            </w:r>
+          </w:p>
+        </w:tc>
+        <w:tc>
+          <w:tcPr>
+            <w:tcW w:w="2660" w:type="dxa"/>
+            <w:tcBorders>
+              <w:top w:val="single" w:sz="4" w:space="0" w:color="000000"/>
+              <w:left w:val="single" w:sz="4" w:space="0" w:color="000000"/>
+              <w:bottom w:val="single" w:sz="4" w:space="0" w:color="000000"/>
+              <w:right w:val="single" w:sz="4" w:space="0" w:color="000000"/>
+            </w:tcBorders>
+            <w:hideMark/>
+          </w:tcPr>
+          <w:p>
+            <w:pPr>
+              <w:spacing w:line="256" w:lineRule="auto"/>
+              <w:ind w:left="1"/>
+            </w:pPr>
+            <w:r>
+              <w:t xml:space="preserve">222 </w:t>
+            </w:r>
+          </w:p>
+        </w:tc>
+        <w:tc>
+          <w:tcPr>
+            <w:tcW w:w="2204" w:type="dxa"/>
+            <w:tcBorders>
+              <w:top w:val="single" w:sz="4" w:space="0" w:color="000000"/>
+              <w:left w:val="single" w:sz="4" w:space="0" w:color="000000"/>
+              <w:bottom w:val="single" w:sz="4" w:space="0" w:color="000000"/>
+              <w:right w:val="single" w:sz="4" w:space="0" w:color="000000"/>
+            </w:tcBorders>
+            <w:hideMark/>
+          </w:tcPr>
+          <w:p>
+            <w:pPr>
+              <w:spacing w:line="256" w:lineRule="auto"/>
+              <w:ind w:left="1"/>
+            </w:pPr>
+            <w:r>
+              <w:t xml:space="preserve">22 </w:t>
+            </w:r>
+          </w:p>
+        </w:tc>
+        <w:tc>
+          <w:tcPr>
+            <w:tcW w:w="2171" w:type="dxa"/>
+            <w:tcBorders>
+              <w:top w:val="single" w:sz="4" w:space="0" w:color="000000"/>
+              <w:left w:val="single" w:sz="4" w:space="0" w:color="000000"/>
+              <w:bottom w:val="single" w:sz="4" w:space="0" w:color="000000"/>
+              <w:right w:val="single" w:sz="4" w:space="0" w:color="000000"/>
+            </w:tcBorders>
+            <w:hideMark/>
+          </w:tcPr>
+          <w:p>
+            <w:pPr>
+              <w:spacing w:line="256" w:lineRule="auto"/>
+              <w:ind w:left="1"/>
+            </w:pPr>
+            <w:r>
+              <w:t xml:space="preserve">Removed the last </w:t>
+            </w:r>
+          </w:p>
+          <w:p>
+            <w:pPr>
+              <w:spacing w:line="256" w:lineRule="auto"/>
+              <w:ind w:left="1"/>
+            </w:pPr>
+            <w:r>
+              <w:t xml:space="preserve">digit </w:t>
+            </w:r>
+          </w:p>
+        </w:tc>
+      </w:tr>
+      <w:tr>
+        <w:trPr>
+          <w:trHeight w:val="549"/>
+        </w:trPr>
+        <w:tc>
+          <w:tcPr>
+            <w:tcW w:w="1981" w:type="dxa"/>
+            <w:tcBorders>
+              <w:top w:val="single" w:sz="4" w:space="0" w:color="000000"/>
+              <w:left w:val="single" w:sz="4" w:space="0" w:color="000000"/>
+              <w:bottom w:val="single" w:sz="4" w:space="0" w:color="000000"/>
+              <w:right w:val="single" w:sz="4" w:space="0" w:color="000000"/>
+            </w:tcBorders>
+            <w:hideMark/>
+          </w:tcPr>
+          <w:p>
+            <w:pPr>
+              <w:spacing w:line="256" w:lineRule="auto"/>
+            </w:pPr>
+            <w:r>
+              <w:t xml:space="preserve"> </w:t>
+            </w:r>
+          </w:p>
+        </w:tc>
+        <w:tc>
+          <w:tcPr>
+            <w:tcW w:w="2660" w:type="dxa"/>
+            <w:tcBorders>
+              <w:top w:val="single" w:sz="4" w:space="0" w:color="000000"/>
+              <w:left w:val="single" w:sz="4" w:space="0" w:color="000000"/>
+              <w:bottom w:val="single" w:sz="4" w:space="0" w:color="000000"/>
+              <w:right w:val="single" w:sz="4" w:space="0" w:color="000000"/>
+            </w:tcBorders>
+            <w:vAlign w:val="bottom"/>
+            <w:hideMark/>
+          </w:tcPr>
+          <w:p>
+            <w:pPr>
+              <w:spacing w:after="48" w:line="256" w:lineRule="auto"/>
+              <w:ind w:left="1"/>
+            </w:pPr>
+            <w:r>
+              <w:t xml:space="preserve">333 </w:t>
+            </w:r>
+          </w:p>
+          <w:p>
+            <w:pPr>
+              <w:spacing w:line="256" w:lineRule="auto"/>
+              <w:ind w:left="1"/>
+            </w:pPr>
+            <w:r>
+              <w:t xml:space="preserve"> </w:t>
+            </w:r>
+          </w:p>
+        </w:tc>
+        <w:tc>
+          <w:tcPr>
+            <w:tcW w:w="2204" w:type="dxa"/>
+            <w:tcBorders>
+              <w:top w:val="single" w:sz="4" w:space="0" w:color="000000"/>
+              <w:left w:val="single" w:sz="4" w:space="0" w:color="000000"/>
+              <w:bottom w:val="single" w:sz="4" w:space="0" w:color="000000"/>
+              <w:right w:val="single" w:sz="4" w:space="0" w:color="000000"/>
+            </w:tcBorders>
+            <w:hideMark/>
+          </w:tcPr>
+          <w:p>
+            <w:pPr>
+              <w:spacing w:line="256" w:lineRule="auto"/>
+              <w:ind w:left="1"/>
+            </w:pPr>
+            <w:r>
+              <w:t xml:space="preserve">33 </w:t>
+            </w:r>
+          </w:p>
+        </w:tc>
+        <w:tc>
+          <w:tcPr>
+            <w:tcW w:w="2171" w:type="dxa"/>
+            <w:tcBorders>
+              <w:top w:val="single" w:sz="4" w:space="0" w:color="000000"/>
+              <w:left w:val="single" w:sz="4" w:space="0" w:color="000000"/>
+              <w:bottom w:val="single" w:sz="4" w:space="0" w:color="000000"/>
+              <w:right w:val="single" w:sz="4" w:space="0" w:color="000000"/>
+            </w:tcBorders>
+            <w:hideMark/>
+          </w:tcPr>
+          <w:p>
+            <w:pPr>
+              <w:spacing w:line="256" w:lineRule="auto"/>
+              <w:ind w:left="1"/>
+            </w:pPr>
+            <w:r>
+              <w:t xml:space="preserve">Removed the last </w:t>
+            </w:r>
+          </w:p>
+          <w:p>
+            <w:pPr>
+              <w:spacing w:line="256" w:lineRule="auto"/>
+              <w:ind w:left="1"/>
+            </w:pPr>
+            <w:r>
+              <w:t xml:space="preserve">digit </w:t>
+            </w:r>
+          </w:p>
+        </w:tc>
+      </w:tr>
+      <w:tr>
+        <w:trPr>
+          <w:trHeight w:val="276"/>
+        </w:trPr>
+        <w:tc>
+          <w:tcPr>
+            <w:tcW w:w="1981" w:type="dxa"/>
+            <w:tcBorders>
+              <w:top w:val="single" w:sz="4" w:space="0" w:color="000000"/>
+              <w:left w:val="single" w:sz="4" w:space="0" w:color="000000"/>
+              <w:bottom w:val="single" w:sz="4" w:space="0" w:color="000000"/>
+              <w:right w:val="single" w:sz="4" w:space="0" w:color="000000"/>
+            </w:tcBorders>
+            <w:shd w:val="clear" w:color="auto" w:fill="AEAAAA"/>
+            <w:hideMark/>
+          </w:tcPr>
+          <w:p>
+            <w:pPr>
+              <w:spacing w:line="256" w:lineRule="auto"/>
+            </w:pPr>
+            <w:r>
+              <w:t xml:space="preserve">job </w:t>
+            </w:r>
+          </w:p>
+        </w:tc>
+        <w:tc>
+          <w:tcPr>
+            <w:tcW w:w="2660" w:type="dxa"/>
+            <w:tcBorders>
+              <w:top w:val="single" w:sz="4" w:space="0" w:color="000000"/>
+              <w:left w:val="single" w:sz="4" w:space="0" w:color="000000"/>
+              <w:bottom w:val="single" w:sz="4" w:space="0" w:color="000000"/>
+              <w:right w:val="single" w:sz="4" w:space="0" w:color="000000"/>
+            </w:tcBorders>
+            <w:shd w:val="clear" w:color="auto" w:fill="AEAAAA"/>
+          </w:tcPr>
+          <w:p>
+            <w:pPr>
+              <w:spacing w:after="160" w:line="256" w:lineRule="auto"/>
+            </w:pPr>
+          </w:p>
+        </w:tc>
+        <w:tc>
+          <w:tcPr>
+            <w:tcW w:w="2204" w:type="dxa"/>
+            <w:tcBorders>
+              <w:top w:val="single" w:sz="4" w:space="0" w:color="000000"/>
+              <w:left w:val="single" w:sz="4" w:space="0" w:color="000000"/>
+              <w:bottom w:val="single" w:sz="4" w:space="0" w:color="000000"/>
+              <w:right w:val="single" w:sz="4" w:space="0" w:color="000000"/>
+            </w:tcBorders>
+            <w:shd w:val="clear" w:color="auto" w:fill="AEAAAA"/>
+            <w:hideMark/>
+          </w:tcPr>
+          <w:p>
+            <w:pPr>
+              <w:spacing w:line="256" w:lineRule="auto"/>
+              <w:ind w:left="1"/>
+            </w:pPr>
+            <w:r>
+              <w:t xml:space="preserve"> </w:t>
+            </w:r>
+          </w:p>
+        </w:tc>
+        <w:tc>
+          <w:tcPr>
+            <w:tcW w:w="2171" w:type="dxa"/>
+            <w:tcBorders>
+              <w:top w:val="single" w:sz="4" w:space="0" w:color="000000"/>
+              <w:left w:val="single" w:sz="4" w:space="0" w:color="000000"/>
+              <w:bottom w:val="single" w:sz="4" w:space="0" w:color="000000"/>
+              <w:right w:val="single" w:sz="4" w:space="0" w:color="000000"/>
+            </w:tcBorders>
+            <w:shd w:val="clear" w:color="auto" w:fill="AEAAAA"/>
+            <w:hideMark/>
+          </w:tcPr>
+          <w:p>
+            <w:pPr>
+              <w:spacing w:line="256" w:lineRule="auto"/>
+              <w:ind w:left="1"/>
+            </w:pPr>
+            <w:r>
+              <w:t xml:space="preserve"> </w:t>
+            </w:r>
+          </w:p>
+        </w:tc>
+      </w:tr>
+      <w:tr>
+        <w:trPr>
+          <w:trHeight w:val="817"/>
+        </w:trPr>
+        <w:tc>
+          <w:tcPr>
+            <w:tcW w:w="1981" w:type="dxa"/>
+            <w:tcBorders>
+              <w:top w:val="single" w:sz="4" w:space="0" w:color="000000"/>
+              <w:left w:val="single" w:sz="4" w:space="0" w:color="000000"/>
+              <w:bottom w:val="single" w:sz="4" w:space="0" w:color="000000"/>
+              <w:right w:val="single" w:sz="4" w:space="0" w:color="000000"/>
+            </w:tcBorders>
+            <w:hideMark/>
+          </w:tcPr>
+          <w:p>
+            <w:pPr>
+              <w:spacing w:line="256" w:lineRule="auto"/>
+            </w:pPr>
+            <w:r>
+              <w:t xml:space="preserve"> </w:t>
+            </w:r>
+          </w:p>
+        </w:tc>
+        <w:tc>
+          <w:tcPr>
+            <w:tcW w:w="2660" w:type="dxa"/>
+            <w:tcBorders>
+              <w:top w:val="single" w:sz="4" w:space="0" w:color="000000"/>
+              <w:left w:val="single" w:sz="4" w:space="0" w:color="000000"/>
+              <w:bottom w:val="single" w:sz="4" w:space="0" w:color="000000"/>
+              <w:right w:val="single" w:sz="4" w:space="0" w:color="000000"/>
+            </w:tcBorders>
+            <w:hideMark/>
+          </w:tcPr>
+          <w:p>
+            <w:pPr>
+              <w:spacing w:line="256" w:lineRule="auto"/>
+              <w:ind w:left="1"/>
+            </w:pPr>
+            <w:r>
+              <w:t xml:space="preserve">yes </w:t>
+            </w:r>
+          </w:p>
+        </w:tc>
+        <w:tc>
+          <w:tcPr>
+            <w:tcW w:w="2204" w:type="dxa"/>
+            <w:tcBorders>
+              <w:top w:val="single" w:sz="4" w:space="0" w:color="000000"/>
+              <w:left w:val="single" w:sz="4" w:space="0" w:color="000000"/>
+              <w:bottom w:val="single" w:sz="4" w:space="0" w:color="000000"/>
+              <w:right w:val="single" w:sz="4" w:space="0" w:color="000000"/>
+            </w:tcBorders>
+            <w:hideMark/>
+          </w:tcPr>
+          <w:p>
+            <w:pPr>
+              <w:spacing w:line="256" w:lineRule="auto"/>
+              <w:ind w:left="1"/>
+            </w:pPr>
+            <w:r>
+              <w:t xml:space="preserve">skilled </w:t>
+            </w:r>
+          </w:p>
+        </w:tc>
+        <w:tc>
+          <w:tcPr>
+            <w:tcW w:w="2171" w:type="dxa"/>
+            <w:tcBorders>
+              <w:top w:val="single" w:sz="4" w:space="0" w:color="000000"/>
+              <w:left w:val="single" w:sz="4" w:space="0" w:color="000000"/>
+              <w:bottom w:val="single" w:sz="4" w:space="0" w:color="000000"/>
+              <w:right w:val="single" w:sz="4" w:space="0" w:color="000000"/>
+            </w:tcBorders>
+            <w:hideMark/>
+          </w:tcPr>
+          <w:p>
+            <w:pPr>
+              <w:spacing w:line="256" w:lineRule="auto"/>
+              <w:ind w:left="1"/>
+            </w:pPr>
+            <w:r>
+              <w:t xml:space="preserve">Looked at similar </w:t>
+            </w:r>
+          </w:p>
+          <w:p>
+            <w:pPr>
+              <w:spacing w:line="256" w:lineRule="auto"/>
+              <w:ind w:left="1"/>
+            </w:pPr>
+            <w:r>
+              <w:t xml:space="preserve">values for this row to </w:t>
+            </w:r>
+          </w:p>
+          <w:p>
+            <w:pPr>
+              <w:spacing w:line="256" w:lineRule="auto"/>
+              <w:ind w:left="1"/>
+            </w:pPr>
+            <w:r>
+              <w:t xml:space="preserve">assume </w:t>
+            </w:r>
+          </w:p>
+        </w:tc>
+      </w:tr>
+      <w:tr>
+        <w:trPr>
+          <w:trHeight w:val="817"/>
+        </w:trPr>
+        <w:tc>
+          <w:tcPr>
+            <w:tcW w:w="1981" w:type="dxa"/>
+            <w:tcBorders>
+              <w:top w:val="single" w:sz="4" w:space="0" w:color="000000"/>
+              <w:left w:val="single" w:sz="4" w:space="0" w:color="000000"/>
+              <w:bottom w:val="single" w:sz="4" w:space="0" w:color="000000"/>
+              <w:right w:val="single" w:sz="4" w:space="0" w:color="000000"/>
+            </w:tcBorders>
+            <w:shd w:val="clear" w:color="auto" w:fill="BFBFBF" w:themeFill="background1" w:themeFillShade="BF"/>
+          </w:tcPr>
+          <w:p>
+            <w:pPr>
+              <w:spacing w:line="256" w:lineRule="auto"/>
+            </w:pPr>
+            <w:r>
+              <w:t>age</w:t>
+            </w:r>
+          </w:p>
+        </w:tc>
+        <w:tc>
+          <w:tcPr>
+            <w:tcW w:w="2660" w:type="dxa"/>
+            <w:tcBorders>
+              <w:top w:val="single" w:sz="4" w:space="0" w:color="000000"/>
+              <w:left w:val="single" w:sz="4" w:space="0" w:color="000000"/>
+              <w:bottom w:val="single" w:sz="4" w:space="0" w:color="000000"/>
+              <w:right w:val="single" w:sz="4" w:space="0" w:color="000000"/>
+            </w:tcBorders>
+            <w:shd w:val="clear" w:color="auto" w:fill="BFBFBF" w:themeFill="background1" w:themeFillShade="BF"/>
+          </w:tcPr>
+          <w:p>
+            <w:pPr>
+              <w:spacing w:line="256" w:lineRule="auto"/>
+              <w:ind w:left="1"/>
+            </w:pPr>
+            <w:r>
+              <w:t>to nominal</w:t>
+            </w:r>
+          </w:p>
+        </w:tc>
+        <w:tc>
+          <w:tcPr>
+            <w:tcW w:w="2204" w:type="dxa"/>
+            <w:tcBorders>
+              <w:top w:val="single" w:sz="4" w:space="0" w:color="000000"/>
+              <w:left w:val="single" w:sz="4" w:space="0" w:color="000000"/>
+              <w:bottom w:val="single" w:sz="4" w:space="0" w:color="000000"/>
+              <w:right w:val="single" w:sz="4" w:space="0" w:color="000000"/>
+            </w:tcBorders>
+            <w:shd w:val="clear" w:color="auto" w:fill="BFBFBF" w:themeFill="background1" w:themeFillShade="BF"/>
+          </w:tcPr>
+          <w:p>
+            <w:pPr>
+              <w:spacing w:line="256" w:lineRule="auto"/>
+              <w:ind w:left="1"/>
+            </w:pPr>
+            <w:r>
+              <w:t xml:space="preserve">in increments of 10 </w:t>
+            </w:r>
+          </w:p>
+          <w:p>
+            <w:pPr>
+              <w:spacing w:line="256" w:lineRule="auto"/>
+              <w:ind w:left="1"/>
+            </w:pPr>
+            <w:r>
+              <w:t>19&lt;=X&lt;29 etc…</w:t>
+            </w:r>
+          </w:p>
+        </w:tc>
+        <w:tc>
+          <w:tcPr>
+            <w:tcW w:w="2171" w:type="dxa"/>
+            <w:tcBorders>
+              <w:top w:val="single" w:sz="4" w:space="0" w:color="000000"/>
+              <w:left w:val="single" w:sz="4" w:space="0" w:color="000000"/>
+              <w:bottom w:val="single" w:sz="4" w:space="0" w:color="000000"/>
+              <w:right w:val="single" w:sz="4" w:space="0" w:color="000000"/>
+            </w:tcBorders>
+            <w:shd w:val="clear" w:color="auto" w:fill="BFBFBF" w:themeFill="background1" w:themeFillShade="BF"/>
+          </w:tcPr>
+          <w:p>
+            <w:pPr>
+              <w:spacing w:line="256" w:lineRule="auto"/>
+              <w:ind w:left="1"/>
+            </w:pPr>
+            <w:r>
+              <w:t>because data needs to be nominal for association and some classification algorithms</w:t>
+            </w:r>
+          </w:p>
+        </w:tc>
+      </w:tr>
+      <w:tr>
+        <w:trPr>
+          <w:trHeight w:val="817"/>
+        </w:trPr>
+        <w:tc>
+          <w:tcPr>
+            <w:tcW w:w="1981" w:type="dxa"/>
+            <w:tcBorders>
+              <w:top w:val="single" w:sz="4" w:space="0" w:color="000000"/>
+              <w:left w:val="single" w:sz="4" w:space="0" w:color="000000"/>
+              <w:bottom w:val="single" w:sz="4" w:space="0" w:color="000000"/>
+              <w:right w:val="single" w:sz="4" w:space="0" w:color="000000"/>
+            </w:tcBorders>
+          </w:tcPr>
+          <w:p>
+            <w:pPr>
+              <w:spacing w:line="256" w:lineRule="auto"/>
+            </w:pPr>
+            <w:r>
+              <w:t>changed credit amount to nominal in increments of 2000</w:t>
+            </w:r>
+            <w:bookmarkStart w:id="0" w:name="_GoBack"/>
+            <w:bookmarkEnd w:id="0"/>
+          </w:p>
+        </w:tc>
+        <w:tc>
+          <w:tcPr>
+            <w:tcW w:w="2660" w:type="dxa"/>
+            <w:tcBorders>
+              <w:top w:val="single" w:sz="4" w:space="0" w:color="000000"/>
+              <w:left w:val="single" w:sz="4" w:space="0" w:color="000000"/>
+              <w:bottom w:val="single" w:sz="4" w:space="0" w:color="000000"/>
+              <w:right w:val="single" w:sz="4" w:space="0" w:color="000000"/>
+            </w:tcBorders>
+          </w:tcPr>
+          <w:p>
+            <w:pPr>
+              <w:spacing w:line="256" w:lineRule="auto"/>
+              <w:ind w:left="1"/>
+            </w:pPr>
+            <w:r>
+              <w:rPr>
+                <w:noProof/>
+              </w:rPr>
+              <w:drawing>
+                <wp:inline distT="0" distB="0" distL="0" distR="0" wp14:anchorId="520D8B94" wp14:editId="07EDDBE5">
+                  <wp:extent cx="1485900" cy="1506034"/>
+                  <wp:effectExtent l="0" t="0" r="0" b="0"/>
+                  <wp:docPr id="2" name="Picture 2"/>
+                  <wp:cNvGraphicFramePr>
+                    <a:graphicFrameLocks xmlns:a="http://schemas.openxmlformats.org/drawingml/2006/main" noChangeAspect="1"/>
+                  </wp:cNvGraphicFramePr>
+                  <a:graphic xmlns:a="http://schemas.openxmlformats.org/drawingml/2006/main">
+                    <a:graphicData uri="http://schemas.openxmlformats.org/drawingml/2006/picture">
+                      <pic:pic xmlns:pic="http://schemas.openxmlformats.org/drawingml/2006/picture">
+                        <pic:nvPicPr>
+                          <pic:cNvPr id="1" name=""/>
+                          <pic:cNvPicPr/>
+                        </pic:nvPicPr>
+                        <pic:blipFill>
+                          <a:blip r:embed="rId6"/>
+                          <a:stretch>
+                            <a:fillRect/>
+                          </a:stretch>
+                        </pic:blipFill>
+                        <pic:spPr>
+                          <a:xfrm>
+                            <a:off x="0" y="0"/>
+                            <a:ext cx="1499795" cy="1520117"/>
+                          </a:xfrm>
+                          <a:prstGeom prst="rect">
+                            <a:avLst/>
+                          </a:prstGeom>
+                        </pic:spPr>
+                      </pic:pic>
+                    </a:graphicData>
+                  </a:graphic>
+                </wp:inline>
+              </w:drawing>
+            </w:r>
+          </w:p>
+        </w:tc>
+        <w:tc>
+          <w:tcPr>
+            <w:tcW w:w="2204" w:type="dxa"/>
+            <w:tcBorders>
+              <w:top w:val="single" w:sz="4" w:space="0" w:color="000000"/>
+              <w:left w:val="single" w:sz="4" w:space="0" w:color="000000"/>
+              <w:bottom w:val="single" w:sz="4" w:space="0" w:color="000000"/>
+              <w:right w:val="single" w:sz="4" w:space="0" w:color="000000"/>
+            </w:tcBorders>
+          </w:tcPr>
+          <w:p>
+            <w:pPr>
+              <w:spacing w:line="256" w:lineRule="auto"/>
+              <w:ind w:left="1"/>
+            </w:pPr>
+          </w:p>
+        </w:tc>
+        <w:tc>
+          <w:tcPr>
+            <w:tcW w:w="2171" w:type="dxa"/>
+            <w:tcBorders>
+              <w:top w:val="single" w:sz="4" w:space="0" w:color="000000"/>
+              <w:left w:val="single" w:sz="4" w:space="0" w:color="000000"/>
+              <w:bottom w:val="single" w:sz="4" w:space="0" w:color="000000"/>
+              <w:right w:val="single" w:sz="4" w:space="0" w:color="000000"/>
+            </w:tcBorders>
+          </w:tcPr>
+          <w:p>
+            <w:pPr>
+              <w:spacing w:line="256" w:lineRule="auto"/>
+              <w:ind w:left="1"/>
+            </w:pPr>
+          </w:p>
+        </w:tc>
+      </w:tr>
+      <w:tr>
+        <w:trPr>
+          <w:trHeight w:val="817"/>
+        </w:trPr>
+        <w:tc>
+          <w:tcPr>
+            <w:tcW w:w="1981" w:type="dxa"/>
+            <w:tcBorders>
+              <w:top w:val="single" w:sz="4" w:space="0" w:color="000000"/>
+              <w:left w:val="single" w:sz="4" w:space="0" w:color="000000"/>
+              <w:bottom w:val="single" w:sz="4" w:space="0" w:color="000000"/>
+              <w:right w:val="single" w:sz="4" w:space="0" w:color="000000"/>
+            </w:tcBorders>
+          </w:tcPr>
+          <w:p>
+            <w:pPr>
+              <w:spacing w:line="256" w:lineRule="auto"/>
+            </w:pPr>
+          </w:p>
+        </w:tc>
+        <w:tc>
+          <w:tcPr>
+            <w:tcW w:w="2660" w:type="dxa"/>
+            <w:tcBorders>
+              <w:top w:val="single" w:sz="4" w:space="0" w:color="000000"/>
+              <w:left w:val="single" w:sz="4" w:space="0" w:color="000000"/>
+              <w:bottom w:val="single" w:sz="4" w:space="0" w:color="000000"/>
+              <w:right w:val="single" w:sz="4" w:space="0" w:color="000000"/>
+            </w:tcBorders>
+          </w:tcPr>
+          <w:p>
+            <w:pPr>
+              <w:spacing w:line="256" w:lineRule="auto"/>
+              <w:ind w:left="1"/>
+            </w:pPr>
+          </w:p>
+        </w:tc>
+        <w:tc>
+          <w:tcPr>
+            <w:tcW w:w="2204" w:type="dxa"/>
+            <w:tcBorders>
+              <w:top w:val="single" w:sz="4" w:space="0" w:color="000000"/>
+              <w:left w:val="single" w:sz="4" w:space="0" w:color="000000"/>
+              <w:bottom w:val="single" w:sz="4" w:space="0" w:color="000000"/>
+              <w:right w:val="single" w:sz="4" w:space="0" w:color="000000"/>
+            </w:tcBorders>
+          </w:tcPr>
+          <w:p>
+            <w:pPr>
+              <w:spacing w:line="256" w:lineRule="auto"/>
+              <w:ind w:left="1"/>
+            </w:pPr>
+          </w:p>
+        </w:tc>
+        <w:tc>
+          <w:tcPr>
+            <w:tcW w:w="2171" w:type="dxa"/>
+            <w:tcBorders>
+              <w:top w:val="single" w:sz="4" w:space="0" w:color="000000"/>
+              <w:left w:val="single" w:sz="4" w:space="0" w:color="000000"/>
+              <w:bottom w:val="single" w:sz="4" w:space="0" w:color="000000"/>
+              <w:right w:val="single" w:sz="4" w:space="0" w:color="000000"/>
+            </w:tcBorders>
+          </w:tcPr>
+          <w:p>
+            <w:pPr>
+              <w:spacing w:line="256" w:lineRule="auto"/>
+              <w:ind w:left="1"/>
+            </w:pPr>
+          </w:p>
+        </w:tc>
+      </w:tr>
+      <w:tr>
+        <w:trPr>
+          <w:trHeight w:val="817"/>
+        </w:trPr>
+        <w:tc>
+          <w:tcPr>
+            <w:tcW w:w="1981" w:type="dxa"/>
+            <w:tcBorders>
+              <w:top w:val="single" w:sz="4" w:space="0" w:color="000000"/>
+              <w:left w:val="single" w:sz="4" w:space="0" w:color="000000"/>
+              <w:bottom w:val="single" w:sz="4" w:space="0" w:color="000000"/>
+              <w:right w:val="single" w:sz="4" w:space="0" w:color="000000"/>
+            </w:tcBorders>
+          </w:tcPr>
+          <w:p>
+            <w:pPr>
+              <w:spacing w:line="256" w:lineRule="auto"/>
+            </w:pPr>
+          </w:p>
+        </w:tc>
+        <w:tc>
+          <w:tcPr>
+            <w:tcW w:w="2660" w:type="dxa"/>
+            <w:tcBorders>
+              <w:top w:val="single" w:sz="4" w:space="0" w:color="000000"/>
+              <w:left w:val="single" w:sz="4" w:space="0" w:color="000000"/>
+              <w:bottom w:val="single" w:sz="4" w:space="0" w:color="000000"/>
+              <w:right w:val="single" w:sz="4" w:space="0" w:color="000000"/>
+            </w:tcBorders>
+          </w:tcPr>
+          <w:p>
+            <w:pPr>
+              <w:spacing w:line="256" w:lineRule="auto"/>
+              <w:ind w:left="1"/>
+            </w:pPr>
+          </w:p>
+        </w:tc>
+        <w:tc>
+          <w:tcPr>
+            <w:tcW w:w="2204" w:type="dxa"/>
+            <w:tcBorders>
+              <w:top w:val="single" w:sz="4" w:space="0" w:color="000000"/>
+              <w:left w:val="single" w:sz="4" w:space="0" w:color="000000"/>
+              <w:bottom w:val="single" w:sz="4" w:space="0" w:color="000000"/>
+              <w:right w:val="single" w:sz="4" w:space="0" w:color="000000"/>
+            </w:tcBorders>
+          </w:tcPr>
+          <w:p>
+            <w:pPr>
+              <w:spacing w:line="256" w:lineRule="auto"/>
+              <w:ind w:left="1"/>
+            </w:pPr>
+          </w:p>
+        </w:tc>
+        <w:tc>
+          <w:tcPr>
+            <w:tcW w:w="2171" w:type="dxa"/>
+            <w:tcBorders>
+              <w:top w:val="single" w:sz="4" w:space="0" w:color="000000"/>
+              <w:left w:val="single" w:sz="4" w:space="0" w:color="000000"/>
+              <w:bottom w:val="single" w:sz="4" w:space="0" w:color="000000"/>
+              <w:right w:val="single" w:sz="4" w:space="0" w:color="000000"/>
+            </w:tcBorders>
+          </w:tcPr>
+          <w:p>
+            <w:pPr>
+              <w:spacing w:line="256" w:lineRule="auto"/>
+              <w:ind w:left="1"/>
+            </w:pPr>
+          </w:p>
+        </w:tc>
+      </w:tr>
+      <w:tr>
+        <w:trPr>
+          <w:trHeight w:val="817"/>
+        </w:trPr>
+        <w:tc>
+          <w:tcPr>
+            <w:tcW w:w="1981" w:type="dxa"/>
+            <w:tcBorders>
+              <w:top w:val="single" w:sz="4" w:space="0" w:color="000000"/>
+              <w:left w:val="single" w:sz="4" w:space="0" w:color="000000"/>
+              <w:bottom w:val="single" w:sz="4" w:space="0" w:color="000000"/>
+              <w:right w:val="single" w:sz="4" w:space="0" w:color="000000"/>
+            </w:tcBorders>
+          </w:tcPr>
+          <w:p>
+            <w:pPr>
+              <w:spacing w:line="256" w:lineRule="auto"/>
+            </w:pPr>
+          </w:p>
+        </w:tc>
+        <w:tc>
+          <w:tcPr>
+            <w:tcW w:w="2660" w:type="dxa"/>
+            <w:tcBorders>
+              <w:top w:val="single" w:sz="4" w:space="0" w:color="000000"/>
+              <w:left w:val="single" w:sz="4" w:space="0" w:color="000000"/>
+              <w:bottom w:val="single" w:sz="4" w:space="0" w:color="000000"/>
+              <w:right w:val="single" w:sz="4" w:space="0" w:color="000000"/>
+            </w:tcBorders>
+          </w:tcPr>
+          <w:p>
+            <w:pPr>
+              <w:spacing w:line="256" w:lineRule="auto"/>
+              <w:ind w:left="1"/>
+            </w:pPr>
+          </w:p>
+        </w:tc>
+        <w:tc>
+          <w:tcPr>
+            <w:tcW w:w="2204" w:type="dxa"/>
+            <w:tcBorders>
+              <w:top w:val="single" w:sz="4" w:space="0" w:color="000000"/>
+              <w:left w:val="single" w:sz="4" w:space="0" w:color="000000"/>
+              <w:bottom w:val="single" w:sz="4" w:space="0" w:color="000000"/>
+              <w:right w:val="single" w:sz="4" w:space="0" w:color="000000"/>
+            </w:tcBorders>
+          </w:tcPr>
+          <w:p>
+            <w:pPr>
+              <w:spacing w:line="256" w:lineRule="auto"/>
+              <w:ind w:left="1"/>
+            </w:pPr>
+          </w:p>
+        </w:tc>
+        <w:tc>
+          <w:tcPr>
+            <w:tcW w:w="2171" w:type="dxa"/>
+            <w:tcBorders>
+              <w:top w:val="single" w:sz="4" w:space="0" w:color="000000"/>
+              <w:left w:val="single" w:sz="4" w:space="0" w:color="000000"/>
+              <w:bottom w:val="single" w:sz="4" w:space="0" w:color="000000"/>
+              <w:right w:val="single" w:sz="4" w:space="0" w:color="000000"/>
+            </w:tcBorders>
+          </w:tcPr>
+          <w:p>
+            <w:pPr>
+              <w:spacing w:line="256" w:lineRule="auto"/>
+              <w:ind w:left="1"/>
+            </w:pPr>
+          </w:p>
+        </w:tc>
+      </w:tr>
+    </w:tbl>
+    <w:p>
+      <w:pPr>
+        <w:spacing w:after="139" w:line="256" w:lineRule="auto"/>
+        <w:rPr>
+          <w:rFonts w:ascii="Calibri" w:eastAsia="Calibri" w:hAnsi="Calibri" w:cs="Calibri"/>
+          <w:color w:val="000000"/>
+          <w:lang w:eastAsia="en-GB"/>
+        </w:rPr>
+      </w:pPr>
+      <w:r>
+        <w:t xml:space="preserve"> </w:t>
+      </w:r>
+    </w:p>
+    <w:p/>
+    <w:p/>
     <w:sectPr>
       <w:pgSz w:w="11906" w:h="16838"/>
       <w:pgMar w:top="1440" w:right="1440" w:bottom="1440" w:left="1440" w:header="708" w:footer="708" w:gutter="0"/>
@@ -411,7 +3758,7 @@
 </file>
 
 <file path=word/numbering.xml><?xml version="1.0" encoding="utf-8"?>
-<w:numbering xmlns:wpc="http://schemas.microsoft.com/office/word/2010/wordprocessingCanvas" xmlns:cx="http://schemas.microsoft.com/office/drawing/2014/chartex" xmlns:mc="http://schemas.openxmlformats.org/markup-compatibility/2006" xmlns:o="urn:schemas-microsoft-com:office:office" xmlns:r="http://schemas.openxmlformats.org/officeDocument/2006/relationships" xmlns:m="http://schemas.openxmlformats.org/officeDocument/2006/math" xmlns:v="urn:schemas-microsoft-com:vml" xmlns:wp14="http://schemas.microsoft.com/office/word/2010/wordprocessingDrawing" xmlns:wp="http://schemas.openxmlformats.org/drawingml/2006/wordprocessingDrawing" xmlns:w10="urn:schemas-microsoft-com:office:word" xmlns:w="http://schemas.openxmlformats.org/wordprocessingml/2006/main" xmlns:w14="http://schemas.microsoft.com/office/word/2010/wordml" xmlns:w15="http://schemas.microsoft.com/office/word/2012/wordml" xmlns:w16se="http://schemas.microsoft.com/office/word/2015/wordml/symex" xmlns:wpg="http://schemas.microsoft.com/office/word/2010/wordprocessingGroup" xmlns:wpi="http://schemas.microsoft.com/office/word/2010/wordprocessingInk" xmlns:wne="http://schemas.microsoft.com/office/word/2006/wordml" xmlns:wps="http://schemas.microsoft.com/office/word/2010/wordprocessingShape" mc:Ignorable="w14 w15 w16se wp14">
+<w:numbering xmlns:wpc="http://schemas.microsoft.com/office/word/2010/wordprocessingCanvas" xmlns:cx="http://schemas.microsoft.com/office/drawing/2014/chartex" xmlns:cx1="http://schemas.microsoft.com/office/drawing/2015/9/8/chartex" xmlns:cx2="http://schemas.microsoft.com/office/drawing/2015/10/21/chartex" xmlns:cx3="http://schemas.microsoft.com/office/drawing/2016/5/9/chartex" xmlns:cx4="http://schemas.microsoft.com/office/drawing/2016/5/10/chartex" xmlns:cx5="http://schemas.microsoft.com/office/drawing/2016/5/11/chartex" xmlns:cx6="http://schemas.microsoft.com/office/drawing/2016/5/12/chartex" xmlns:cx7="http://schemas.microsoft.com/office/drawing/2016/5/13/chartex" xmlns:cx8="http://schemas.microsoft.com/office/drawing/2016/5/14/chartex" xmlns:mc="http://schemas.openxmlformats.org/markup-compatibility/2006" xmlns:aink="http://schemas.microsoft.com/office/drawing/2016/ink" xmlns:am3d="http://schemas.microsoft.com/office/drawing/2017/model3d" xmlns:o="urn:schemas-microsoft-com:office:office" xmlns:r="http://schemas.openxmlformats.org/officeDocument/2006/relationships" xmlns:m="http://schemas.openxmlformats.org/officeDocument/2006/math" xmlns:v="urn:schemas-microsoft-com:vml" xmlns:wp14="http://schemas.microsoft.com/office/word/2010/wordprocessingDrawing" xmlns:wp="http://schemas.openxmlformats.org/drawingml/2006/wordprocessingDrawing" xmlns:w10="urn:schemas-microsoft-com:office:word" xmlns:w="http://schemas.openxmlformats.org/wordprocessingml/2006/main" xmlns:w14="http://schemas.microsoft.com/office/word/2010/wordml" xmlns:w15="http://schemas.microsoft.com/office/word/2012/wordml" xmlns:w16cid="http://schemas.microsoft.com/office/word/2016/wordml/cid" xmlns:w16se="http://schemas.microsoft.com/office/word/2015/wordml/symex" xmlns:wpg="http://schemas.microsoft.com/office/word/2010/wordprocessingGroup" xmlns:wpi="http://schemas.microsoft.com/office/word/2010/wordprocessingInk" xmlns:wne="http://schemas.microsoft.com/office/word/2006/wordml" xmlns:wps="http://schemas.microsoft.com/office/word/2010/wordprocessingShape" mc:Ignorable="w14 w15 w16se w16cid wp14">
   <w:abstractNum w:abstractNumId="0" w15:restartNumberingAfterBreak="0">
     <w:nsid w:val="66E5308D"/>
     <w:multiLevelType w:val="multilevel"/>
@@ -540,7 +3887,7 @@
 </file>
 
 <file path=word/styles.xml><?xml version="1.0" encoding="utf-8"?>
-<w:styles xmlns:mc="http://schemas.openxmlformats.org/markup-compatibility/2006" xmlns:r="http://schemas.openxmlformats.org/officeDocument/2006/relationships" xmlns:w="http://schemas.openxmlformats.org/wordprocessingml/2006/main" xmlns:w14="http://schemas.microsoft.com/office/word/2010/wordml" xmlns:w15="http://schemas.microsoft.com/office/word/2012/wordml" xmlns:w16se="http://schemas.microsoft.com/office/word/2015/wordml/symex" mc:Ignorable="w14 w15 w16se">
+<w:styles xmlns:mc="http://schemas.openxmlformats.org/markup-compatibility/2006" xmlns:r="http://schemas.openxmlformats.org/officeDocument/2006/relationships" xmlns:w="http://schemas.openxmlformats.org/wordprocessingml/2006/main" xmlns:w14="http://schemas.microsoft.com/office/word/2010/wordml" xmlns:w15="http://schemas.microsoft.com/office/word/2012/wordml" xmlns:w16cid="http://schemas.microsoft.com/office/word/2016/wordml/cid" xmlns:w16se="http://schemas.microsoft.com/office/word/2015/wordml/symex" mc:Ignorable="w14 w15 w16se w16cid">
   <w:docDefaults>
     <w:rPrDefault>
       <w:rPr>
@@ -556,7 +3903,7 @@
       </w:pPr>
     </w:pPrDefault>
   </w:docDefaults>
-  <w:latentStyles w:defLockedState="0" w:defUIPriority="99" w:defSemiHidden="0" w:defUnhideWhenUsed="0" w:defQFormat="0" w:count="371">
+  <w:latentStyles w:defLockedState="0" w:defUIPriority="99" w:defSemiHidden="0" w:defUnhideWhenUsed="0" w:defQFormat="0" w:count="375">
     <w:lsdException w:name="Normal" w:uiPriority="0" w:qFormat="1"/>
     <w:lsdException w:name="heading 1" w:uiPriority="9" w:qFormat="1"/>
     <w:lsdException w:name="heading 2" w:semiHidden="1" w:uiPriority="9" w:unhideWhenUsed="1" w:qFormat="1"/>
@@ -928,6 +4275,10 @@
     <w:lsdException w:name="List Table 5 Dark Accent 6" w:uiPriority="50"/>
     <w:lsdException w:name="List Table 6 Colorful Accent 6" w:uiPriority="51"/>
     <w:lsdException w:name="List Table 7 Colorful Accent 6" w:uiPriority="52"/>
+    <w:lsdException w:name="Mention" w:semiHidden="1" w:unhideWhenUsed="1"/>
+    <w:lsdException w:name="Smart Hyperlink" w:semiHidden="1" w:unhideWhenUsed="1"/>
+    <w:lsdException w:name="Hashtag" w:semiHidden="1" w:unhideWhenUsed="1"/>
+    <w:lsdException w:name="Unresolved Mention" w:semiHidden="1" w:unhideWhenUsed="1"/>
   </w:latentStyles>
   <w:style w:type="paragraph" w:default="1" w:styleId="Normal">
     <w:name w:val="Normal"/>
@@ -1004,6 +4355,25 @@
       <w:ind w:left="720"/>
       <w:contextualSpacing/>
     </w:pPr>
+  </w:style>
+  <w:style w:type="table" w:customStyle="1" w:styleId="TableGrid">
+    <w:name w:val="TableGrid"/>
+    <w:rsid w:val="0042008B"/>
+    <w:pPr>
+      <w:spacing w:after="0" w:line="240" w:lineRule="auto"/>
+    </w:pPr>
+    <w:rPr>
+      <w:rFonts w:eastAsiaTheme="minorEastAsia"/>
+      <w:lang w:eastAsia="en-GB"/>
+    </w:rPr>
+    <w:tblPr>
+      <w:tblCellMar>
+        <w:top w:w="0" w:type="dxa"/>
+        <w:left w:w="0" w:type="dxa"/>
+        <w:bottom w:w="0" w:type="dxa"/>
+        <w:right w:w="0" w:type="dxa"/>
+      </w:tblCellMar>
+    </w:tblPr>
   </w:style>
 </w:styles>
 </file>

</xml_diff>